<commit_message>
Redesign document howto: change places between build machine and initiator machine
</commit_message>
<xml_diff>
--- a/Linux_Incredibuild_POC_Instructions.docx
+++ b/Linux_Incredibuild_POC_Instructions.docx
@@ -2,6 +2,14 @@
 <file path=word/document.xml><?xml version="1.0" encoding="utf-8"?>
 <w:document xmlns:o="urn:schemas-microsoft-com:office:office" xmlns:r="http://schemas.openxmlformats.org/officeDocument/2006/relationships" xmlns:v="urn:schemas-microsoft-com:vml" xmlns:w="http://schemas.openxmlformats.org/wordprocessingml/2006/main" xmlns:w10="urn:schemas-microsoft-com:office:word" xmlns:wp="http://schemas.openxmlformats.org/drawingml/2006/wordprocessingDrawing">
   <w:body>
+    <w:p>
+      <w:pPr>
+        <w:pStyle w:val="style0"/>
+      </w:pPr>
+      <w:r>
+        <w:rPr/>
+      </w:r>
+    </w:p>
     <w:p>
       <w:pPr>
         <w:pStyle w:val="style0"/>
@@ -45,6 +53,14 @@
     </w:p>
     <w:p>
       <w:pPr>
+        <w:pStyle w:val="style0"/>
+      </w:pPr>
+      <w:r>
+        <w:rPr/>
+      </w:r>
+    </w:p>
+    <w:p>
+      <w:pPr>
         <w:sectPr>
           <w:type w:val="continuous"/>
           <w:pgSz w:h="15840" w:w="12240"/>
@@ -67,6 +83,14 @@
     </w:p>
     <w:p>
       <w:pPr>
+        <w:pStyle w:val="style0"/>
+      </w:pPr>
+      <w:r>
+        <w:rPr/>
+      </w:r>
+    </w:p>
+    <w:p>
+      <w:pPr>
         <w:sectPr>
           <w:type w:val="continuous"/>
           <w:pgSz w:h="15840" w:w="12240"/>
@@ -79,6 +103,28 @@
     </w:p>
     <w:p>
       <w:pPr>
+        <w:pStyle w:val="style0"/>
+      </w:pPr>
+      <w:hyperlink w:anchor="__RefHeading__213_1683750605">
+        <w:r>
+          <w:rPr/>
+        </w:r>
+      </w:hyperlink>
+    </w:p>
+    <w:p>
+      <w:pPr>
+        <w:sectPr>
+          <w:type w:val="continuous"/>
+          <w:pgSz w:h="15840" w:w="12240"/>
+          <w:pgMar w:bottom="1134" w:footer="0" w:gutter="0" w:header="0" w:left="1134" w:right="1134" w:top="1134"/>
+          <w:formProt w:val="false"/>
+          <w:textDirection w:val="lrTb"/>
+          <w:docGrid w:charSpace="0" w:linePitch="240" w:type="default"/>
+        </w:sectPr>
+      </w:pPr>
+    </w:p>
+    <w:p>
+      <w:pPr>
         <w:pStyle w:val="style25"/>
         <w:tabs>
           <w:tab w:leader="dot" w:pos="9972" w:val="right"/>
@@ -100,7 +146,7 @@
           </w:rPr>
           <w:t>Deployment procedure description</w:t>
           <w:tab/>
-          <w:t>2</w:t>
+          <w:t>3</w:t>
         </w:r>
       </w:hyperlink>
     </w:p>
@@ -118,7 +164,7 @@
           </w:rPr>
           <w:t>Critical items</w:t>
           <w:tab/>
-          <w:t>2</w:t>
+          <w:t>3</w:t>
         </w:r>
       </w:hyperlink>
     </w:p>
@@ -136,7 +182,7 @@
           </w:rPr>
           <w:t>First time installation</w:t>
           <w:tab/>
-          <w:t>3</w:t>
+          <w:t>4</w:t>
         </w:r>
       </w:hyperlink>
     </w:p>
@@ -154,7 +200,7 @@
           </w:rPr>
           <w:t>Start from GUI</w:t>
           <w:tab/>
-          <w:t>3</w:t>
+          <w:t>4</w:t>
         </w:r>
       </w:hyperlink>
     </w:p>
@@ -172,7 +218,7 @@
           </w:rPr>
           <w:t>Download installation package</w:t>
           <w:tab/>
-          <w:t>3</w:t>
+          <w:t>4</w:t>
         </w:r>
       </w:hyperlink>
     </w:p>
@@ -190,7 +236,7 @@
           </w:rPr>
           <w:t>Install simple machine in domain</w:t>
           <w:tab/>
-          <w:t>3</w:t>
+          <w:t>4</w:t>
         </w:r>
       </w:hyperlink>
     </w:p>
@@ -208,7 +254,7 @@
           </w:rPr>
           <w:t>Install initiator machine in domain</w:t>
           <w:tab/>
-          <w:t>3</w:t>
+          <w:t>4</w:t>
         </w:r>
       </w:hyperlink>
     </w:p>
@@ -226,7 +272,7 @@
           </w:rPr>
           <w:t>Usage</w:t>
           <w:tab/>
-          <w:t>4</w:t>
+          <w:t>6</w:t>
         </w:r>
       </w:hyperlink>
     </w:p>
@@ -244,7 +290,7 @@
           </w:rPr>
           <w:t>Initiator service</w:t>
           <w:tab/>
-          <w:t>4</w:t>
+          <w:t>6</w:t>
         </w:r>
       </w:hyperlink>
     </w:p>
@@ -262,7 +308,7 @@
           </w:rPr>
           <w:t>Monitor</w:t>
           <w:tab/>
-          <w:t>4</w:t>
+          <w:t>6</w:t>
         </w:r>
       </w:hyperlink>
     </w:p>
@@ -280,7 +326,7 @@
           </w:rPr>
           <w:t>Tests</w:t>
           <w:tab/>
-          <w:t>4</w:t>
+          <w:t>6</w:t>
         </w:r>
         <w:r>
           <w:fldChar w:fldCharType="end"/>
@@ -303,7 +349,7 @@
       <w:pPr>
         <w:pStyle w:val="style26"/>
         <w:tabs>
-          <w:tab w:leader="dot" w:pos="10255" w:val="right"/>
+          <w:tab w:leader="dot" w:pos="10538" w:val="right"/>
         </w:tabs>
       </w:pPr>
       <w:hyperlink w:anchor="__RefHeading__213_1683750605">
@@ -341,7 +387,7 @@
       <w:pPr>
         <w:pStyle w:val="style26"/>
         <w:tabs>
-          <w:tab w:leader="dot" w:pos="10255" w:val="right"/>
+          <w:tab w:leader="dot" w:pos="10538" w:val="right"/>
         </w:tabs>
       </w:pPr>
       <w:hyperlink w:anchor="__RefHeading__213_1683750605">
@@ -360,7 +406,7 @@
       <w:pPr>
         <w:pStyle w:val="style26"/>
         <w:tabs>
-          <w:tab w:leader="dot" w:pos="10255" w:val="right"/>
+          <w:tab w:leader="dot" w:pos="10538" w:val="right"/>
         </w:tabs>
       </w:pPr>
       <w:hyperlink w:anchor="__RefHeading__213_1683750605">
@@ -379,7 +425,7 @@
       <w:pPr>
         <w:pStyle w:val="style26"/>
         <w:tabs>
-          <w:tab w:leader="dot" w:pos="10255" w:val="right"/>
+          <w:tab w:leader="dot" w:pos="10538" w:val="right"/>
         </w:tabs>
       </w:pPr>
       <w:hyperlink w:anchor="__RefHeading__213_1683750605">
@@ -398,7 +444,7 @@
       <w:pPr>
         <w:pStyle w:val="style26"/>
         <w:tabs>
-          <w:tab w:leader="dot" w:pos="10255" w:val="right"/>
+          <w:tab w:leader="dot" w:pos="10538" w:val="right"/>
         </w:tabs>
       </w:pPr>
       <w:hyperlink w:anchor="__RefHeading__213_1683750605">
@@ -436,7 +482,7 @@
       <w:pPr>
         <w:pStyle w:val="style26"/>
         <w:tabs>
-          <w:tab w:leader="dot" w:pos="10255" w:val="right"/>
+          <w:tab w:leader="dot" w:pos="10538" w:val="right"/>
         </w:tabs>
       </w:pPr>
       <w:hyperlink w:anchor="__RefHeading__213_1683750605">
@@ -455,7 +501,7 @@
       <w:pPr>
         <w:pStyle w:val="style26"/>
         <w:tabs>
-          <w:tab w:leader="dot" w:pos="10255" w:val="right"/>
+          <w:tab w:leader="dot" w:pos="10538" w:val="right"/>
         </w:tabs>
       </w:pPr>
       <w:hyperlink w:anchor="__RefHeading__213_1683750605">
@@ -474,7 +520,7 @@
       <w:pPr>
         <w:pStyle w:val="style26"/>
         <w:tabs>
-          <w:tab w:leader="dot" w:pos="10255" w:val="right"/>
+          <w:tab w:leader="dot" w:pos="10538" w:val="right"/>
         </w:tabs>
       </w:pPr>
       <w:hyperlink w:anchor="__RefHeading__213_1683750605">
@@ -511,7 +557,229 @@
     </w:p>
     <w:p>
       <w:pPr>
+        <w:pStyle w:val="style26"/>
+        <w:tabs>
+          <w:tab w:leader="dot" w:pos="10538" w:val="right"/>
+        </w:tabs>
+      </w:pPr>
+      <w:hyperlink w:anchor="__RefHeading__213_1683750605">
+        <w:r>
+          <w:rPr>
+            <w:rStyle w:val="style15"/>
+            <w:rStyle w:val="style15"/>
+          </w:rPr>
+          <w:t>Critical items</w:t>
+          <w:tab/>
+          <w:t>2</w:t>
+        </w:r>
+      </w:hyperlink>
+    </w:p>
+    <w:p>
+      <w:pPr>
+        <w:pStyle w:val="style25"/>
+        <w:tabs>
+          <w:tab w:leader="dot" w:pos="9972" w:val="right"/>
+        </w:tabs>
+      </w:pPr>
+      <w:hyperlink w:anchor="__RefHeading__213_1683750605">
+        <w:r>
+          <w:rPr>
+            <w:rStyle w:val="style15"/>
+            <w:rStyle w:val="style15"/>
+          </w:rPr>
+          <w:t>First time installation</w:t>
+          <w:tab/>
+          <w:t>3</w:t>
+        </w:r>
+      </w:hyperlink>
+    </w:p>
+    <w:p>
+      <w:pPr>
+        <w:pStyle w:val="style26"/>
+        <w:tabs>
+          <w:tab w:leader="dot" w:pos="10538" w:val="right"/>
+        </w:tabs>
+      </w:pPr>
+      <w:hyperlink w:anchor="__RefHeading__213_1683750605">
+        <w:r>
+          <w:rPr>
+            <w:rStyle w:val="style15"/>
+            <w:rStyle w:val="style15"/>
+          </w:rPr>
+          <w:t>Start from GUI</w:t>
+          <w:tab/>
+          <w:t>3</w:t>
+        </w:r>
+      </w:hyperlink>
+    </w:p>
+    <w:p>
+      <w:pPr>
+        <w:pStyle w:val="style26"/>
+        <w:tabs>
+          <w:tab w:leader="dot" w:pos="10538" w:val="right"/>
+        </w:tabs>
+      </w:pPr>
+      <w:hyperlink w:anchor="__RefHeading__213_1683750605">
+        <w:r>
+          <w:rPr>
+            <w:rStyle w:val="style15"/>
+            <w:rStyle w:val="style15"/>
+          </w:rPr>
+          <w:t>Download installation package</w:t>
+          <w:tab/>
+          <w:t>3</w:t>
+        </w:r>
+      </w:hyperlink>
+    </w:p>
+    <w:p>
+      <w:pPr>
+        <w:pStyle w:val="style26"/>
+        <w:tabs>
+          <w:tab w:leader="dot" w:pos="10538" w:val="right"/>
+        </w:tabs>
+      </w:pPr>
+      <w:hyperlink w:anchor="__RefHeading__213_1683750605">
+        <w:r>
+          <w:rPr>
+            <w:rStyle w:val="style15"/>
+            <w:rStyle w:val="style15"/>
+          </w:rPr>
+          <w:t>Install simple machine in domain</w:t>
+          <w:tab/>
+          <w:t>3</w:t>
+        </w:r>
+      </w:hyperlink>
+    </w:p>
+    <w:p>
+      <w:pPr>
+        <w:pStyle w:val="style26"/>
+        <w:tabs>
+          <w:tab w:leader="dot" w:pos="10538" w:val="right"/>
+        </w:tabs>
+      </w:pPr>
+      <w:hyperlink w:anchor="__RefHeading__213_1683750605">
+        <w:r>
+          <w:rPr>
+            <w:rStyle w:val="style15"/>
+            <w:rStyle w:val="style15"/>
+          </w:rPr>
+          <w:t>Install initiator machine in domain</w:t>
+          <w:tab/>
+          <w:t>3</w:t>
+        </w:r>
+      </w:hyperlink>
+    </w:p>
+    <w:p>
+      <w:pPr>
+        <w:pStyle w:val="style25"/>
+        <w:tabs>
+          <w:tab w:leader="dot" w:pos="9972" w:val="right"/>
+        </w:tabs>
+      </w:pPr>
+      <w:hyperlink w:anchor="__RefHeading__213_1683750605">
+        <w:r>
+          <w:rPr>
+            <w:rStyle w:val="style15"/>
+            <w:rStyle w:val="style15"/>
+          </w:rPr>
+          <w:t>Usage</w:t>
+          <w:tab/>
+          <w:t>4</w:t>
+        </w:r>
+      </w:hyperlink>
+    </w:p>
+    <w:p>
+      <w:pPr>
+        <w:pStyle w:val="style26"/>
+        <w:tabs>
+          <w:tab w:leader="dot" w:pos="10538" w:val="right"/>
+        </w:tabs>
+      </w:pPr>
+      <w:hyperlink w:anchor="__RefHeading__213_1683750605">
+        <w:r>
+          <w:rPr>
+            <w:rStyle w:val="style15"/>
+            <w:rStyle w:val="style15"/>
+          </w:rPr>
+          <w:t>Initiator service</w:t>
+          <w:tab/>
+          <w:t>4</w:t>
+        </w:r>
+      </w:hyperlink>
+    </w:p>
+    <w:p>
+      <w:pPr>
+        <w:pStyle w:val="style26"/>
+        <w:tabs>
+          <w:tab w:leader="dot" w:pos="10538" w:val="right"/>
+        </w:tabs>
+      </w:pPr>
+      <w:hyperlink w:anchor="__RefHeading__213_1683750605">
+        <w:r>
+          <w:rPr>
+            <w:rStyle w:val="style15"/>
+            <w:rStyle w:val="style15"/>
+          </w:rPr>
+          <w:t>Monitor</w:t>
+          <w:tab/>
+          <w:t>4</w:t>
+        </w:r>
+      </w:hyperlink>
+    </w:p>
+    <w:p>
+      <w:pPr>
+        <w:pStyle w:val="style26"/>
+        <w:tabs>
+          <w:tab w:leader="dot" w:pos="10538" w:val="right"/>
+        </w:tabs>
+      </w:pPr>
+      <w:hyperlink w:anchor="__RefHeading__213_1683750605">
+        <w:r>
+          <w:rPr>
+            <w:rStyle w:val="style15"/>
+            <w:rStyle w:val="style15"/>
+          </w:rPr>
+          <w:t>Tests</w:t>
+          <w:tab/>
+          <w:t>4</w:t>
+        </w:r>
+      </w:hyperlink>
+    </w:p>
+    <w:p>
+      <w:pPr>
+        <w:pStyle w:val="style0"/>
+      </w:pPr>
+      <w:r>
+        <w:rPr/>
+      </w:r>
+    </w:p>
+    <w:p>
+      <w:pPr>
+        <w:pStyle w:val="style0"/>
+      </w:pPr>
+      <w:r>
+        <w:rPr/>
+      </w:r>
+    </w:p>
+    <w:p>
+      <w:pPr>
+        <w:sectPr>
+          <w:type w:val="continuous"/>
+          <w:pgSz w:h="15840" w:w="12240"/>
+          <w:pgMar w:bottom="1134" w:footer="0" w:gutter="0" w:header="0" w:left="1134" w:right="1134" w:top="1134"/>
+          <w:formProt w:val="false"/>
+          <w:textDirection w:val="lrTb"/>
+          <w:docGrid w:charSpace="0" w:linePitch="240" w:type="default"/>
+        </w:sectPr>
+      </w:pPr>
+    </w:p>
+    <w:p>
+      <w:pPr>
         <w:pStyle w:val="style1"/>
+        <w:numPr>
+          <w:ilvl w:val="0"/>
+          <w:numId w:val="1"/>
+        </w:numPr>
       </w:pPr>
       <w:r>
         <w:rPr/>
@@ -686,6 +954,10 @@
     <w:p>
       <w:pPr>
         <w:pStyle w:val="style1"/>
+        <w:numPr>
+          <w:ilvl w:val="0"/>
+          <w:numId w:val="1"/>
+        </w:numPr>
       </w:pPr>
       <w:r>
         <w:rPr/>
@@ -942,8 +1214,76 @@
           <w:numId w:val="2"/>
         </w:numPr>
       </w:pPr>
-      <w:bookmarkStart w:id="5" w:name="__RefHeading__223_1683750605"/>
+      <w:r>
+        <w:rPr/>
+      </w:r>
+    </w:p>
+    <w:p>
+      <w:pPr>
+        <w:pStyle w:val="style2"/>
+        <w:numPr>
+          <w:ilvl w:val="1"/>
+          <w:numId w:val="2"/>
+        </w:numPr>
+      </w:pPr>
+      <w:bookmarkStart w:id="5" w:name="__RefHeading__225_1683750605"/>
       <w:bookmarkEnd w:id="5"/>
+      <w:r>
+        <w:rPr/>
+        <w:t>Install initiator machine in domain</w:t>
+      </w:r>
+    </w:p>
+    <w:p>
+      <w:pPr>
+        <w:pStyle w:val="style20"/>
+      </w:pPr>
+      <w:r>
+        <w:rPr/>
+        <w:t>If machine should be initiator machine, we need to run following script:</w:t>
+      </w:r>
+    </w:p>
+    <w:p>
+      <w:pPr>
+        <w:pStyle w:val="style20"/>
+        <w:numPr>
+          <w:ilvl w:val="0"/>
+          <w:numId w:val="6"/>
+        </w:numPr>
+      </w:pPr>
+      <w:r>
+        <w:rPr/>
+        <w:t>./prepare_domain_grid_ssh.sh</w:t>
+      </w:r>
+    </w:p>
+    <w:p>
+      <w:pPr>
+        <w:pStyle w:val="style20"/>
+        <w:numPr>
+          <w:ilvl w:val="0"/>
+          <w:numId w:val="6"/>
+        </w:numPr>
+      </w:pPr>
+      <w:r>
+        <w:rPr/>
+        <w:t>this script set domain for grid and write each computer under grid_server_domain.conf in security table</w:t>
+      </w:r>
+    </w:p>
+    <w:p>
+      <w:pPr>
+        <w:pStyle w:val="style20"/>
+      </w:pPr>
+      <w:r>
+        <w:rPr/>
+      </w:r>
+    </w:p>
+    <w:p>
+      <w:pPr>
+        <w:pStyle w:val="style2"/>
+        <w:numPr>
+          <w:ilvl w:val="1"/>
+          <w:numId w:val="2"/>
+        </w:numPr>
+      </w:pPr>
       <w:r>
         <w:rPr/>
         <w:t>Install simple machine in domain</w:t>
@@ -986,26 +1326,33 @@
     </w:p>
     <w:p>
       <w:pPr>
+        <w:pStyle w:val="style1"/>
+        <w:pageBreakBefore/>
+        <w:numPr>
+          <w:ilvl w:val="0"/>
+          <w:numId w:val="2"/>
+        </w:numPr>
+      </w:pPr>
+      <w:bookmarkStart w:id="6" w:name="__RefHeading__227_1683750605"/>
+      <w:bookmarkEnd w:id="6"/>
+      <w:r>
+        <w:rPr/>
+        <w:t>Usage</w:t>
+      </w:r>
+    </w:p>
+    <w:p>
+      <w:pPr>
         <w:pStyle w:val="style2"/>
         <w:numPr>
           <w:ilvl w:val="1"/>
           <w:numId w:val="2"/>
         </w:numPr>
       </w:pPr>
-      <w:bookmarkStart w:id="6" w:name="__RefHeading__225_1683750605"/>
-      <w:bookmarkEnd w:id="6"/>
-      <w:r>
-        <w:rPr/>
-        <w:t>Install initiator machine in domain</w:t>
-      </w:r>
-    </w:p>
-    <w:p>
-      <w:pPr>
-        <w:pStyle w:val="style20"/>
-      </w:pPr>
-      <w:r>
-        <w:rPr/>
-        <w:t>If machine should be initiator machine, we need to run following script:</w:t>
+      <w:bookmarkStart w:id="7" w:name="__RefHeading__229_1683750605"/>
+      <w:bookmarkEnd w:id="7"/>
+      <w:r>
+        <w:rPr/>
+        <w:t>Initiator service</w:t>
       </w:r>
     </w:p>
     <w:p>
@@ -1013,12 +1360,12 @@
         <w:pStyle w:val="style20"/>
         <w:numPr>
           <w:ilvl w:val="0"/>
-          <w:numId w:val="6"/>
-        </w:numPr>
-      </w:pPr>
-      <w:r>
-        <w:rPr/>
-        <w:t>./prepare_domain_grid_ssh.sh</w:t>
+          <w:numId w:val="7"/>
+        </w:numPr>
+      </w:pPr>
+      <w:r>
+        <w:rPr/>
+        <w:t>to start incredibuild service on initiator machine: “sudo service incredibuild start”</w:t>
       </w:r>
     </w:p>
     <w:p>
@@ -1026,44 +1373,129 @@
         <w:pStyle w:val="style20"/>
         <w:numPr>
           <w:ilvl w:val="0"/>
-          <w:numId w:val="6"/>
-        </w:numPr>
-      </w:pPr>
-      <w:r>
-        <w:rPr/>
-        <w:t>this script set domain for grid and write each computer under grid_server_domain.conf in security table</w:t>
-      </w:r>
-    </w:p>
-    <w:p>
-      <w:pPr>
-        <w:pStyle w:val="style20"/>
-      </w:pPr>
-      <w:r>
-        <w:rPr/>
-      </w:r>
-    </w:p>
-    <w:p>
-      <w:pPr>
-        <w:pStyle w:val="style20"/>
-      </w:pPr>
-      <w:r>
-        <w:rPr/>
-      </w:r>
-    </w:p>
-    <w:p>
-      <w:pPr>
-        <w:pStyle w:val="style1"/>
-        <w:pageBreakBefore/>
+          <w:numId w:val="7"/>
+        </w:numPr>
+      </w:pPr>
+      <w:r>
+        <w:rPr/>
+        <w:t>to stop incredibuild service on initiator machine: “sudo service incredibuild stop”</w:t>
+      </w:r>
+    </w:p>
+    <w:p>
+      <w:pPr>
+        <w:pStyle w:val="style20"/>
         <w:numPr>
           <w:ilvl w:val="0"/>
-          <w:numId w:val="2"/>
-        </w:numPr>
-      </w:pPr>
-      <w:bookmarkStart w:id="7" w:name="__RefHeading__227_1683750605"/>
-      <w:bookmarkEnd w:id="7"/>
-      <w:r>
-        <w:rPr/>
-        <w:t>Usage</w:t>
+          <w:numId w:val="7"/>
+        </w:numPr>
+      </w:pPr>
+      <w:r>
+        <w:rPr/>
+        <w:t>to restart incredibuild service on initiator machine: “sudo service incredibuild restart”</w:t>
+      </w:r>
+    </w:p>
+    <w:p>
+      <w:pPr>
+        <w:pStyle w:val="style20"/>
+        <w:numPr>
+          <w:ilvl w:val="0"/>
+          <w:numId w:val="7"/>
+        </w:numPr>
+      </w:pPr>
+      <w:r>
+        <w:rPr/>
+        <w:t>to analyze service log</w:t>
+      </w:r>
+    </w:p>
+    <w:p>
+      <w:pPr>
+        <w:pStyle w:val="style20"/>
+        <w:numPr>
+          <w:ilvl w:val="1"/>
+          <w:numId w:val="7"/>
+        </w:numPr>
+      </w:pPr>
+      <w:r>
+        <w:rPr/>
+        <w:t>run command “sudo cat /var/log/incredibuild &gt; results”</w:t>
+      </w:r>
+    </w:p>
+    <w:p>
+      <w:pPr>
+        <w:pStyle w:val="style20"/>
+        <w:numPr>
+          <w:ilvl w:val="1"/>
+          <w:numId w:val="7"/>
+        </w:numPr>
+      </w:pPr>
+      <w:r>
+        <w:rPr/>
+        <w:t>run command “gedit results”</w:t>
+      </w:r>
+    </w:p>
+    <w:p>
+      <w:pPr>
+        <w:pStyle w:val="style20"/>
+        <w:numPr>
+          <w:ilvl w:val="1"/>
+          <w:numId w:val="7"/>
+        </w:numPr>
+      </w:pPr>
+      <w:r>
+        <w:rPr/>
+        <w:t>each new instance of service starts with (each time could be only one in system)</w:t>
+      </w:r>
+    </w:p>
+    <w:p>
+      <w:pPr>
+        <w:pStyle w:val="style20"/>
+      </w:pPr>
+      <w:r>
+        <w:rPr/>
+        <w:t>###################################################################################</w:t>
+      </w:r>
+    </w:p>
+    <w:p>
+      <w:pPr>
+        <w:pStyle w:val="style20"/>
+      </w:pPr>
+      <w:r>
+        <w:rPr/>
+        <w:t xml:space="preserve"> </w:t>
+      </w:r>
+      <w:r>
+        <w:rPr/>
+        <w:t>######### Started service ./cpp/GridServer/GridServer</w:t>
+      </w:r>
+    </w:p>
+    <w:p>
+      <w:pPr>
+        <w:pStyle w:val="style20"/>
+      </w:pPr>
+      <w:r>
+        <w:rPr/>
+        <w:t xml:space="preserve"> </w:t>
+      </w:r>
+      <w:r>
+        <w:rPr/>
+        <w:t>######### Incredibuild GridServer [v1.4]</w:t>
+      </w:r>
+    </w:p>
+    <w:p>
+      <w:pPr>
+        <w:pStyle w:val="style20"/>
+      </w:pPr>
+      <w:r>
+        <w:rPr/>
+        <w:t>###################################################################################</w:t>
+      </w:r>
+    </w:p>
+    <w:p>
+      <w:pPr>
+        <w:pStyle w:val="style20"/>
+      </w:pPr>
+      <w:r>
+        <w:rPr/>
       </w:r>
     </w:p>
     <w:p>
@@ -1074,11 +1506,11 @@
           <w:numId w:val="2"/>
         </w:numPr>
       </w:pPr>
-      <w:bookmarkStart w:id="8" w:name="__RefHeading__229_1683750605"/>
+      <w:bookmarkStart w:id="8" w:name="__RefHeading__231_1683750605"/>
       <w:bookmarkEnd w:id="8"/>
       <w:r>
         <w:rPr/>
-        <w:t>Initiator service</w:t>
+        <w:t>Monitor</w:t>
       </w:r>
     </w:p>
     <w:p>
@@ -1086,12 +1518,25 @@
         <w:pStyle w:val="style20"/>
         <w:numPr>
           <w:ilvl w:val="0"/>
-          <w:numId w:val="7"/>
-        </w:numPr>
-      </w:pPr>
-      <w:r>
-        <w:rPr/>
-        <w:t>to start incredibuild service on initiator machine: “sudo service incredibuild start”</w:t>
+          <w:numId w:val="8"/>
+        </w:numPr>
+      </w:pPr>
+      <w:r>
+        <w:rPr/>
+        <w:t>need to know initiator machine ip address (dns hostname)</w:t>
+      </w:r>
+    </w:p>
+    <w:p>
+      <w:pPr>
+        <w:pStyle w:val="style20"/>
+        <w:numPr>
+          <w:ilvl w:val="1"/>
+          <w:numId w:val="8"/>
+        </w:numPr>
+      </w:pPr>
+      <w:r>
+        <w:rPr/>
+        <w:t>to check DNS hostname please run on initiator machine following command “hostname -A”</w:t>
       </w:r>
     </w:p>
     <w:p>
@@ -1099,126 +1544,30 @@
         <w:pStyle w:val="style20"/>
         <w:numPr>
           <w:ilvl w:val="0"/>
-          <w:numId w:val="7"/>
-        </w:numPr>
-      </w:pPr>
-      <w:r>
-        <w:rPr/>
-        <w:t>to stop incredibuild service on initiator machine: “sudo service incredibuild stop”</w:t>
-      </w:r>
+          <w:numId w:val="8"/>
+        </w:numPr>
+      </w:pPr>
+      <w:r>
+        <w:rPr/>
+        <w:t xml:space="preserve">open in browser following link </w:t>
+      </w:r>
+      <w:hyperlink r:id="rId4">
+        <w:r>
+          <w:rPr>
+            <w:rStyle w:val="style15"/>
+            <w:rStyle w:val="style15"/>
+          </w:rPr>
+          <w:t>http://hostname:8080/incredibuild/monitor/default.html</w:t>
+        </w:r>
+      </w:hyperlink>
     </w:p>
     <w:p>
       <w:pPr>
         <w:pStyle w:val="style20"/>
         <w:numPr>
           <w:ilvl w:val="0"/>
-          <w:numId w:val="7"/>
-        </w:numPr>
-      </w:pPr>
-      <w:r>
-        <w:rPr/>
-        <w:t>to restart incredibuild service on initiator machine: “sudo service incredibuild restart”</w:t>
-      </w:r>
-    </w:p>
-    <w:p>
-      <w:pPr>
-        <w:pStyle w:val="style20"/>
-        <w:numPr>
-          <w:ilvl w:val="0"/>
-          <w:numId w:val="7"/>
-        </w:numPr>
-      </w:pPr>
-      <w:r>
-        <w:rPr/>
-        <w:t>to analyze service log</w:t>
-      </w:r>
-    </w:p>
-    <w:p>
-      <w:pPr>
-        <w:pStyle w:val="style20"/>
-        <w:numPr>
-          <w:ilvl w:val="1"/>
-          <w:numId w:val="7"/>
-        </w:numPr>
-      </w:pPr>
-      <w:r>
-        <w:rPr/>
-        <w:t>run command “sudo cat /var/log/incredibuild &gt; results”</w:t>
-      </w:r>
-    </w:p>
-    <w:p>
-      <w:pPr>
-        <w:pStyle w:val="style20"/>
-        <w:numPr>
-          <w:ilvl w:val="1"/>
-          <w:numId w:val="7"/>
-        </w:numPr>
-      </w:pPr>
-      <w:r>
-        <w:rPr/>
-        <w:t>run command “gedit results”</w:t>
-      </w:r>
-    </w:p>
-    <w:p>
-      <w:pPr>
-        <w:pStyle w:val="style20"/>
-        <w:numPr>
-          <w:ilvl w:val="1"/>
-          <w:numId w:val="7"/>
-        </w:numPr>
-      </w:pPr>
-      <w:r>
-        <w:rPr/>
-        <w:t>each new instance of service starts with (each time could be only one in system)</w:t>
-      </w:r>
-    </w:p>
-    <w:p>
-      <w:pPr>
-        <w:pStyle w:val="style20"/>
-      </w:pPr>
-      <w:r>
-        <w:rPr/>
-        <w:t>###################################################################################</w:t>
-      </w:r>
-    </w:p>
-    <w:p>
-      <w:pPr>
-        <w:pStyle w:val="style20"/>
-      </w:pPr>
-      <w:r>
-        <w:rPr/>
-        <w:t xml:space="preserve"> </w:t>
-      </w:r>
-      <w:r>
-        <w:rPr/>
-        <w:t>######### Started service ./cpp/GridServer/GridServer</w:t>
-      </w:r>
-    </w:p>
-    <w:p>
-      <w:pPr>
-        <w:pStyle w:val="style20"/>
-      </w:pPr>
-      <w:r>
-        <w:rPr/>
-        <w:t xml:space="preserve"> </w:t>
-      </w:r>
-      <w:r>
-        <w:rPr/>
-        <w:t>######### Incredibuild GridServer [v1.4]</w:t>
-      </w:r>
-    </w:p>
-    <w:p>
-      <w:pPr>
-        <w:pStyle w:val="style20"/>
-      </w:pPr>
-      <w:r>
-        <w:rPr/>
-        <w:t>###################################################################################</w:t>
-      </w:r>
-    </w:p>
-    <w:p>
-      <w:pPr>
-        <w:pStyle w:val="style20"/>
+          <w:numId w:val="8"/>
+        </w:numPr>
       </w:pPr>
       <w:r>
         <w:rPr/>
@@ -1232,83 +1581,8 @@
           <w:numId w:val="2"/>
         </w:numPr>
       </w:pPr>
-      <w:bookmarkStart w:id="9" w:name="__RefHeading__231_1683750605"/>
+      <w:bookmarkStart w:id="9" w:name="__RefHeading__233_1683750605"/>
       <w:bookmarkEnd w:id="9"/>
-      <w:r>
-        <w:rPr/>
-        <w:t>Monitor</w:t>
-      </w:r>
-    </w:p>
-    <w:p>
-      <w:pPr>
-        <w:pStyle w:val="style20"/>
-        <w:numPr>
-          <w:ilvl w:val="0"/>
-          <w:numId w:val="8"/>
-        </w:numPr>
-      </w:pPr>
-      <w:r>
-        <w:rPr/>
-        <w:t>need to know initiator machine ip address (dns hostname)</w:t>
-      </w:r>
-    </w:p>
-    <w:p>
-      <w:pPr>
-        <w:pStyle w:val="style20"/>
-        <w:numPr>
-          <w:ilvl w:val="1"/>
-          <w:numId w:val="8"/>
-        </w:numPr>
-      </w:pPr>
-      <w:r>
-        <w:rPr/>
-        <w:t>to check DNS hostname please run on initiator machine following command “hostname -A”</w:t>
-      </w:r>
-    </w:p>
-    <w:p>
-      <w:pPr>
-        <w:pStyle w:val="style20"/>
-        <w:numPr>
-          <w:ilvl w:val="0"/>
-          <w:numId w:val="8"/>
-        </w:numPr>
-      </w:pPr>
-      <w:r>
-        <w:rPr/>
-        <w:t xml:space="preserve">open in browser following link </w:t>
-      </w:r>
-      <w:hyperlink r:id="rId4">
-        <w:r>
-          <w:rPr>
-            <w:rStyle w:val="style15"/>
-            <w:rStyle w:val="style15"/>
-          </w:rPr>
-          <w:t>http://hostname:8080/incredibuild/monitor/default.html</w:t>
-        </w:r>
-      </w:hyperlink>
-    </w:p>
-    <w:p>
-      <w:pPr>
-        <w:pStyle w:val="style20"/>
-        <w:numPr>
-          <w:ilvl w:val="0"/>
-          <w:numId w:val="8"/>
-        </w:numPr>
-      </w:pPr>
-      <w:r>
-        <w:rPr/>
-      </w:r>
-    </w:p>
-    <w:p>
-      <w:pPr>
-        <w:pStyle w:val="style2"/>
-        <w:numPr>
-          <w:ilvl w:val="1"/>
-          <w:numId w:val="2"/>
-        </w:numPr>
-      </w:pPr>
-      <w:bookmarkStart w:id="10" w:name="__RefHeading__233_1683750605"/>
-      <w:bookmarkEnd w:id="10"/>
       <w:r>
         <w:rPr/>
         <w:t>Tests</w:t>
@@ -1452,6 +1726,14 @@
       <w:r>
         <w:rPr/>
         <w:t>Only first time should be networking files copying. Other 4 should run from cache on machine</w:t>
+      </w:r>
+    </w:p>
+    <w:p>
+      <w:pPr>
+        <w:pStyle w:val="style0"/>
+      </w:pPr>
+      <w:r>
+        <w:rPr/>
       </w:r>
     </w:p>
     <w:p>
@@ -2656,7 +2938,13 @@
     <w:name w:val="Heading 1"/>
     <w:basedOn w:val="style19"/>
     <w:next w:val="style20"/>
-    <w:pPr/>
+    <w:pPr>
+      <w:numPr>
+        <w:ilvl w:val="0"/>
+        <w:numId w:val="1"/>
+      </w:numPr>
+      <w:outlineLvl w:val="0"/>
+    </w:pPr>
     <w:rPr>
       <w:b/>
       <w:bCs/>
@@ -2806,7 +3094,7 @@
     <w:next w:val="style26"/>
     <w:pPr>
       <w:tabs>
-        <w:tab w:leader="dot" w:pos="10255" w:val="right"/>
+        <w:tab w:leader="dot" w:pos="10538" w:val="right"/>
       </w:tabs>
       <w:ind w:hanging="0" w:left="283" w:right="0"/>
     </w:pPr>

</xml_diff>

<commit_message>
Trying to fix format
</commit_message>
<xml_diff>
--- a/Linux_Incredibuild_POC_Instructions.docx
+++ b/Linux_Incredibuild_POC_Instructions.docx
@@ -2,6 +2,14 @@
 <file path=word/document.xml><?xml version="1.0" encoding="utf-8"?>
 <w:document xmlns:o="urn:schemas-microsoft-com:office:office" xmlns:r="http://schemas.openxmlformats.org/officeDocument/2006/relationships" xmlns:v="urn:schemas-microsoft-com:vml" xmlns:w="http://schemas.openxmlformats.org/wordprocessingml/2006/main" xmlns:w10="urn:schemas-microsoft-com:office:word" xmlns:wp="http://schemas.openxmlformats.org/drawingml/2006/wordprocessingDrawing">
   <w:body>
+    <w:p>
+      <w:pPr>
+        <w:pStyle w:val="style0"/>
+      </w:pPr>
+      <w:r>
+        <w:rPr/>
+      </w:r>
+    </w:p>
     <w:p>
       <w:pPr>
         <w:pStyle w:val="style0"/>
@@ -61,6 +69,14 @@
     </w:p>
     <w:p>
       <w:pPr>
+        <w:pStyle w:val="style0"/>
+      </w:pPr>
+      <w:r>
+        <w:rPr/>
+      </w:r>
+    </w:p>
+    <w:p>
+      <w:pPr>
         <w:sectPr>
           <w:type w:val="continuous"/>
           <w:pgSz w:h="15840" w:w="12240"/>
@@ -91,6 +107,14 @@
     </w:p>
     <w:p>
       <w:pPr>
+        <w:pStyle w:val="style0"/>
+      </w:pPr>
+      <w:r>
+        <w:rPr/>
+      </w:r>
+    </w:p>
+    <w:p>
+      <w:pPr>
         <w:sectPr>
           <w:type w:val="continuous"/>
           <w:pgSz w:h="15840" w:w="12240"/>
@@ -113,6 +137,14 @@
     </w:p>
     <w:p>
       <w:pPr>
+        <w:pStyle w:val="style0"/>
+      </w:pPr>
+      <w:r>
+        <w:rPr/>
+      </w:r>
+    </w:p>
+    <w:p>
+      <w:pPr>
         <w:sectPr>
           <w:type w:val="continuous"/>
           <w:pgSz w:h="15840" w:w="12240"/>
@@ -125,6 +157,28 @@
     </w:p>
     <w:p>
       <w:pPr>
+        <w:pStyle w:val="style0"/>
+      </w:pPr>
+      <w:hyperlink w:anchor="__RefHeading__213_1683750605">
+        <w:r>
+          <w:rPr/>
+        </w:r>
+      </w:hyperlink>
+    </w:p>
+    <w:p>
+      <w:pPr>
+        <w:sectPr>
+          <w:type w:val="continuous"/>
+          <w:pgSz w:h="15840" w:w="12240"/>
+          <w:pgMar w:bottom="1134" w:footer="0" w:gutter="0" w:header="0" w:left="1134" w:right="1134" w:top="1134"/>
+          <w:formProt w:val="false"/>
+          <w:textDirection w:val="lrTb"/>
+          <w:docGrid w:charSpace="0" w:linePitch="240" w:type="default"/>
+        </w:sectPr>
+      </w:pPr>
+    </w:p>
+    <w:p>
+      <w:pPr>
         <w:pStyle w:val="style25"/>
         <w:tabs>
           <w:tab w:leader="dot" w:pos="9972" w:val="right"/>
@@ -146,7 +200,7 @@
           </w:rPr>
           <w:t>Deployment procedure description</w:t>
           <w:tab/>
-          <w:t>3</w:t>
+          <w:t>4</w:t>
         </w:r>
       </w:hyperlink>
     </w:p>
@@ -164,7 +218,7 @@
           </w:rPr>
           <w:t>Critical items</w:t>
           <w:tab/>
-          <w:t>3</w:t>
+          <w:t>4</w:t>
         </w:r>
       </w:hyperlink>
     </w:p>
@@ -182,7 +236,7 @@
           </w:rPr>
           <w:t>First time installation</w:t>
           <w:tab/>
-          <w:t>4</w:t>
+          <w:t>5</w:t>
         </w:r>
       </w:hyperlink>
     </w:p>
@@ -200,7 +254,7 @@
           </w:rPr>
           <w:t>Start from GUI</w:t>
           <w:tab/>
-          <w:t>4</w:t>
+          <w:t>5</w:t>
         </w:r>
       </w:hyperlink>
     </w:p>
@@ -218,7 +272,7 @@
           </w:rPr>
           <w:t>Download installation package</w:t>
           <w:tab/>
-          <w:t>4</w:t>
+          <w:t>5</w:t>
         </w:r>
       </w:hyperlink>
     </w:p>
@@ -229,14 +283,50 @@
           <w:tab w:leader="dot" w:pos="10255" w:val="right"/>
         </w:tabs>
       </w:pPr>
-      <w:hyperlink w:anchor="__RefHeading__223_1683750605">
+      <w:hyperlink w:anchor="__RefHeading__225_1683750605">
         <w:r>
           <w:rPr>
             <w:rStyle w:val="style18"/>
           </w:rPr>
+          <w:t>Install initiator machine in domain</w:t>
+          <w:tab/>
+          <w:t>5</w:t>
+        </w:r>
+      </w:hyperlink>
+    </w:p>
+    <w:p>
+      <w:pPr>
+        <w:pStyle w:val="style26"/>
+        <w:tabs>
+          <w:tab w:leader="dot" w:pos="10255" w:val="right"/>
+        </w:tabs>
+      </w:pPr>
+      <w:hyperlink w:anchor="__RefHeading__343_357163656">
+        <w:r>
+          <w:rPr>
+            <w:rStyle w:val="style18"/>
+          </w:rPr>
           <w:t>Install simple machine in domain</w:t>
           <w:tab/>
-          <w:t>4</w:t>
+          <w:t>6</w:t>
+        </w:r>
+      </w:hyperlink>
+    </w:p>
+    <w:p>
+      <w:pPr>
+        <w:pStyle w:val="style25"/>
+        <w:tabs>
+          <w:tab w:leader="dot" w:pos="9972" w:val="right"/>
+        </w:tabs>
+      </w:pPr>
+      <w:hyperlink w:anchor="__RefHeading__227_1683750605">
+        <w:r>
+          <w:rPr>
+            <w:rStyle w:val="style18"/>
+          </w:rPr>
+          <w:t>Usage</w:t>
+          <w:tab/>
+          <w:t>7</w:t>
         </w:r>
       </w:hyperlink>
     </w:p>
@@ -247,32 +337,32 @@
           <w:tab w:leader="dot" w:pos="10255" w:val="right"/>
         </w:tabs>
       </w:pPr>
-      <w:hyperlink w:anchor="__RefHeading__225_1683750605">
+      <w:hyperlink w:anchor="__RefHeading__229_1683750605">
         <w:r>
           <w:rPr>
             <w:rStyle w:val="style18"/>
           </w:rPr>
-          <w:t>Install initiator machine in domain</w:t>
-          <w:tab/>
-          <w:t>4</w:t>
-        </w:r>
-      </w:hyperlink>
-    </w:p>
-    <w:p>
-      <w:pPr>
-        <w:pStyle w:val="style25"/>
-        <w:tabs>
-          <w:tab w:leader="dot" w:pos="9972" w:val="right"/>
-        </w:tabs>
-      </w:pPr>
-      <w:hyperlink w:anchor="__RefHeading__227_1683750605">
+          <w:t>Initiator service</w:t>
+          <w:tab/>
+          <w:t>7</w:t>
+        </w:r>
+      </w:hyperlink>
+    </w:p>
+    <w:p>
+      <w:pPr>
+        <w:pStyle w:val="style26"/>
+        <w:tabs>
+          <w:tab w:leader="dot" w:pos="10255" w:val="right"/>
+        </w:tabs>
+      </w:pPr>
+      <w:hyperlink w:anchor="__RefHeading__231_1683750605">
         <w:r>
           <w:rPr>
             <w:rStyle w:val="style18"/>
           </w:rPr>
-          <w:t>Usage</w:t>
-          <w:tab/>
-          <w:t>6</w:t>
+          <w:t>Monitor</w:t>
+          <w:tab/>
+          <w:t>7</w:t>
         </w:r>
       </w:hyperlink>
     </w:p>
@@ -283,50 +373,14 @@
           <w:tab w:leader="dot" w:pos="10255" w:val="right"/>
         </w:tabs>
       </w:pPr>
-      <w:hyperlink w:anchor="__RefHeading__229_1683750605">
+      <w:hyperlink w:anchor="__RefHeading__233_1683750605">
         <w:r>
           <w:rPr>
             <w:rStyle w:val="style18"/>
           </w:rPr>
-          <w:t>Initiator service</w:t>
-          <w:tab/>
-          <w:t>6</w:t>
-        </w:r>
-      </w:hyperlink>
-    </w:p>
-    <w:p>
-      <w:pPr>
-        <w:pStyle w:val="style26"/>
-        <w:tabs>
-          <w:tab w:leader="dot" w:pos="10255" w:val="right"/>
-        </w:tabs>
-      </w:pPr>
-      <w:hyperlink w:anchor="__RefHeading__231_1683750605">
-        <w:r>
-          <w:rPr>
-            <w:rStyle w:val="style18"/>
-          </w:rPr>
-          <w:t>Monitor</w:t>
-          <w:tab/>
-          <w:t>6</w:t>
-        </w:r>
-      </w:hyperlink>
-    </w:p>
-    <w:p>
-      <w:pPr>
-        <w:pStyle w:val="style26"/>
-        <w:tabs>
-          <w:tab w:leader="dot" w:pos="10255" w:val="right"/>
-        </w:tabs>
-      </w:pPr>
-      <w:hyperlink w:anchor="__RefHeading__233_1683750605">
-        <w:r>
-          <w:rPr>
-            <w:rStyle w:val="style18"/>
-          </w:rPr>
           <w:t>Tests</w:t>
           <w:tab/>
-          <w:t>6</w:t>
+          <w:t>7</w:t>
         </w:r>
         <w:r>
           <w:fldChar w:fldCharType="end"/>
@@ -350,6 +404,7 @@
         <w:pStyle w:val="style26"/>
         <w:tabs>
           <w:tab w:leader="dot" w:pos="10538" w:val="right"/>
+          <w:tab w:leader="dot" w:pos="10821" w:val="right"/>
         </w:tabs>
       </w:pPr>
       <w:hyperlink w:anchor="__RefHeading__213_1683750605">
@@ -360,7 +415,7 @@
           </w:rPr>
           <w:t>Critical items</w:t>
           <w:tab/>
-          <w:t>2</w:t>
+          <w:t>3</w:t>
         </w:r>
       </w:hyperlink>
     </w:p>
@@ -379,7 +434,7 @@
           </w:rPr>
           <w:t>First time installation</w:t>
           <w:tab/>
-          <w:t>3</w:t>
+          <w:t>4</w:t>
         </w:r>
       </w:hyperlink>
     </w:p>
@@ -388,6 +443,7 @@
         <w:pStyle w:val="style26"/>
         <w:tabs>
           <w:tab w:leader="dot" w:pos="10538" w:val="right"/>
+          <w:tab w:leader="dot" w:pos="10821" w:val="right"/>
         </w:tabs>
       </w:pPr>
       <w:hyperlink w:anchor="__RefHeading__213_1683750605">
@@ -398,7 +454,7 @@
           </w:rPr>
           <w:t>Start from GUI</w:t>
           <w:tab/>
-          <w:t>3</w:t>
+          <w:t>4</w:t>
         </w:r>
       </w:hyperlink>
     </w:p>
@@ -407,6 +463,7 @@
         <w:pStyle w:val="style26"/>
         <w:tabs>
           <w:tab w:leader="dot" w:pos="10538" w:val="right"/>
+          <w:tab w:leader="dot" w:pos="10821" w:val="right"/>
         </w:tabs>
       </w:pPr>
       <w:hyperlink w:anchor="__RefHeading__213_1683750605">
@@ -417,7 +474,7 @@
           </w:rPr>
           <w:t>Download installation package</w:t>
           <w:tab/>
-          <w:t>3</w:t>
+          <w:t>4</w:t>
         </w:r>
       </w:hyperlink>
     </w:p>
@@ -426,6 +483,7 @@
         <w:pStyle w:val="style26"/>
         <w:tabs>
           <w:tab w:leader="dot" w:pos="10538" w:val="right"/>
+          <w:tab w:leader="dot" w:pos="10821" w:val="right"/>
         </w:tabs>
       </w:pPr>
       <w:hyperlink w:anchor="__RefHeading__213_1683750605">
@@ -436,7 +494,7 @@
           </w:rPr>
           <w:t>Install simple machine in domain</w:t>
           <w:tab/>
-          <w:t>3</w:t>
+          <w:t>4</w:t>
         </w:r>
       </w:hyperlink>
     </w:p>
@@ -445,6 +503,7 @@
         <w:pStyle w:val="style26"/>
         <w:tabs>
           <w:tab w:leader="dot" w:pos="10538" w:val="right"/>
+          <w:tab w:leader="dot" w:pos="10821" w:val="right"/>
         </w:tabs>
       </w:pPr>
       <w:hyperlink w:anchor="__RefHeading__213_1683750605">
@@ -455,7 +514,7 @@
           </w:rPr>
           <w:t>Install initiator machine in domain</w:t>
           <w:tab/>
-          <w:t>3</w:t>
+          <w:t>4</w:t>
         </w:r>
       </w:hyperlink>
     </w:p>
@@ -474,7 +533,7 @@
           </w:rPr>
           <w:t>Usage</w:t>
           <w:tab/>
-          <w:t>4</w:t>
+          <w:t>6</w:t>
         </w:r>
       </w:hyperlink>
     </w:p>
@@ -483,6 +542,7 @@
         <w:pStyle w:val="style26"/>
         <w:tabs>
           <w:tab w:leader="dot" w:pos="10538" w:val="right"/>
+          <w:tab w:leader="dot" w:pos="10821" w:val="right"/>
         </w:tabs>
       </w:pPr>
       <w:hyperlink w:anchor="__RefHeading__213_1683750605">
@@ -493,7 +553,7 @@
           </w:rPr>
           <w:t>Initiator service</w:t>
           <w:tab/>
-          <w:t>4</w:t>
+          <w:t>6</w:t>
         </w:r>
       </w:hyperlink>
     </w:p>
@@ -502,6 +562,7 @@
         <w:pStyle w:val="style26"/>
         <w:tabs>
           <w:tab w:leader="dot" w:pos="10538" w:val="right"/>
+          <w:tab w:leader="dot" w:pos="10821" w:val="right"/>
         </w:tabs>
       </w:pPr>
       <w:hyperlink w:anchor="__RefHeading__213_1683750605">
@@ -512,7 +573,7 @@
           </w:rPr>
           <w:t>Monitor</w:t>
           <w:tab/>
-          <w:t>4</w:t>
+          <w:t>6</w:t>
         </w:r>
       </w:hyperlink>
     </w:p>
@@ -521,6 +582,7 @@
         <w:pStyle w:val="style26"/>
         <w:tabs>
           <w:tab w:leader="dot" w:pos="10538" w:val="right"/>
+          <w:tab w:leader="dot" w:pos="10821" w:val="right"/>
         </w:tabs>
       </w:pPr>
       <w:hyperlink w:anchor="__RefHeading__213_1683750605">
@@ -531,7 +593,7 @@
           </w:rPr>
           <w:t>Tests</w:t>
           <w:tab/>
-          <w:t>4</w:t>
+          <w:t>6</w:t>
         </w:r>
       </w:hyperlink>
     </w:p>
@@ -559,7 +621,7 @@
       <w:pPr>
         <w:pStyle w:val="style26"/>
         <w:tabs>
-          <w:tab w:leader="dot" w:pos="10538" w:val="right"/>
+          <w:tab w:leader="dot" w:pos="10821" w:val="right"/>
         </w:tabs>
       </w:pPr>
       <w:hyperlink w:anchor="__RefHeading__213_1683750605">
@@ -597,7 +659,7 @@
       <w:pPr>
         <w:pStyle w:val="style26"/>
         <w:tabs>
-          <w:tab w:leader="dot" w:pos="10538" w:val="right"/>
+          <w:tab w:leader="dot" w:pos="10821" w:val="right"/>
         </w:tabs>
       </w:pPr>
       <w:hyperlink w:anchor="__RefHeading__213_1683750605">
@@ -616,7 +678,7 @@
       <w:pPr>
         <w:pStyle w:val="style26"/>
         <w:tabs>
-          <w:tab w:leader="dot" w:pos="10538" w:val="right"/>
+          <w:tab w:leader="dot" w:pos="10821" w:val="right"/>
         </w:tabs>
       </w:pPr>
       <w:hyperlink w:anchor="__RefHeading__213_1683750605">
@@ -635,7 +697,7 @@
       <w:pPr>
         <w:pStyle w:val="style26"/>
         <w:tabs>
-          <w:tab w:leader="dot" w:pos="10538" w:val="right"/>
+          <w:tab w:leader="dot" w:pos="10821" w:val="right"/>
         </w:tabs>
       </w:pPr>
       <w:hyperlink w:anchor="__RefHeading__213_1683750605">
@@ -654,7 +716,7 @@
       <w:pPr>
         <w:pStyle w:val="style26"/>
         <w:tabs>
-          <w:tab w:leader="dot" w:pos="10538" w:val="right"/>
+          <w:tab w:leader="dot" w:pos="10821" w:val="right"/>
         </w:tabs>
       </w:pPr>
       <w:hyperlink w:anchor="__RefHeading__213_1683750605">
@@ -692,7 +754,7 @@
       <w:pPr>
         <w:pStyle w:val="style26"/>
         <w:tabs>
-          <w:tab w:leader="dot" w:pos="10538" w:val="right"/>
+          <w:tab w:leader="dot" w:pos="10821" w:val="right"/>
         </w:tabs>
       </w:pPr>
       <w:hyperlink w:anchor="__RefHeading__213_1683750605">
@@ -711,7 +773,7 @@
       <w:pPr>
         <w:pStyle w:val="style26"/>
         <w:tabs>
-          <w:tab w:leader="dot" w:pos="10538" w:val="right"/>
+          <w:tab w:leader="dot" w:pos="10821" w:val="right"/>
         </w:tabs>
       </w:pPr>
       <w:hyperlink w:anchor="__RefHeading__213_1683750605">
@@ -730,7 +792,7 @@
       <w:pPr>
         <w:pStyle w:val="style26"/>
         <w:tabs>
-          <w:tab w:leader="dot" w:pos="10538" w:val="right"/>
+          <w:tab w:leader="dot" w:pos="10821" w:val="right"/>
         </w:tabs>
       </w:pPr>
       <w:hyperlink w:anchor="__RefHeading__213_1683750605">
@@ -775,10 +837,236 @@
     </w:p>
     <w:p>
       <w:pPr>
+        <w:pStyle w:val="style26"/>
+        <w:tabs>
+          <w:tab w:leader="dot" w:pos="10821" w:val="right"/>
+        </w:tabs>
+      </w:pPr>
+      <w:hyperlink w:anchor="__RefHeading__213_1683750605">
+        <w:r>
+          <w:rPr>
+            <w:rStyle w:val="style15"/>
+            <w:rStyle w:val="style15"/>
+          </w:rPr>
+          <w:t>Critical items</w:t>
+          <w:tab/>
+          <w:t>2</w:t>
+        </w:r>
+      </w:hyperlink>
+    </w:p>
+    <w:p>
+      <w:pPr>
+        <w:pStyle w:val="style25"/>
+        <w:tabs>
+          <w:tab w:leader="dot" w:pos="9972" w:val="right"/>
+        </w:tabs>
+      </w:pPr>
+      <w:hyperlink w:anchor="__RefHeading__213_1683750605">
+        <w:r>
+          <w:rPr>
+            <w:rStyle w:val="style15"/>
+            <w:rStyle w:val="style15"/>
+          </w:rPr>
+          <w:t>First time installation</w:t>
+          <w:tab/>
+          <w:t>3</w:t>
+        </w:r>
+      </w:hyperlink>
+    </w:p>
+    <w:p>
+      <w:pPr>
+        <w:pStyle w:val="style26"/>
+        <w:tabs>
+          <w:tab w:leader="dot" w:pos="10821" w:val="right"/>
+        </w:tabs>
+      </w:pPr>
+      <w:hyperlink w:anchor="__RefHeading__213_1683750605">
+        <w:r>
+          <w:rPr>
+            <w:rStyle w:val="style15"/>
+            <w:rStyle w:val="style15"/>
+          </w:rPr>
+          <w:t>Start from GUI</w:t>
+          <w:tab/>
+          <w:t>3</w:t>
+        </w:r>
+      </w:hyperlink>
+    </w:p>
+    <w:p>
+      <w:pPr>
+        <w:pStyle w:val="style26"/>
+        <w:tabs>
+          <w:tab w:leader="dot" w:pos="10821" w:val="right"/>
+        </w:tabs>
+      </w:pPr>
+      <w:hyperlink w:anchor="__RefHeading__213_1683750605">
+        <w:r>
+          <w:rPr>
+            <w:rStyle w:val="style15"/>
+            <w:rStyle w:val="style15"/>
+          </w:rPr>
+          <w:t>Download installation package</w:t>
+          <w:tab/>
+          <w:t>3</w:t>
+        </w:r>
+      </w:hyperlink>
+    </w:p>
+    <w:p>
+      <w:pPr>
+        <w:pStyle w:val="style26"/>
+        <w:tabs>
+          <w:tab w:leader="dot" w:pos="10821" w:val="right"/>
+        </w:tabs>
+      </w:pPr>
+      <w:hyperlink w:anchor="__RefHeading__213_1683750605">
+        <w:r>
+          <w:rPr>
+            <w:rStyle w:val="style15"/>
+            <w:rStyle w:val="style15"/>
+          </w:rPr>
+          <w:t>Install simple machine in domain</w:t>
+          <w:tab/>
+          <w:t>3</w:t>
+        </w:r>
+      </w:hyperlink>
+    </w:p>
+    <w:p>
+      <w:pPr>
+        <w:pStyle w:val="style26"/>
+        <w:tabs>
+          <w:tab w:leader="dot" w:pos="10821" w:val="right"/>
+        </w:tabs>
+      </w:pPr>
+      <w:hyperlink w:anchor="__RefHeading__213_1683750605">
+        <w:r>
+          <w:rPr>
+            <w:rStyle w:val="style15"/>
+            <w:rStyle w:val="style15"/>
+          </w:rPr>
+          <w:t>Install initiator machine in domain</w:t>
+          <w:tab/>
+          <w:t>3</w:t>
+        </w:r>
+      </w:hyperlink>
+    </w:p>
+    <w:p>
+      <w:pPr>
+        <w:pStyle w:val="style25"/>
+        <w:tabs>
+          <w:tab w:leader="dot" w:pos="9972" w:val="right"/>
+        </w:tabs>
+      </w:pPr>
+      <w:hyperlink w:anchor="__RefHeading__213_1683750605">
+        <w:r>
+          <w:rPr>
+            <w:rStyle w:val="style15"/>
+            <w:rStyle w:val="style15"/>
+          </w:rPr>
+          <w:t>Usage</w:t>
+          <w:tab/>
+          <w:t>4</w:t>
+        </w:r>
+      </w:hyperlink>
+    </w:p>
+    <w:p>
+      <w:pPr>
+        <w:pStyle w:val="style26"/>
+        <w:tabs>
+          <w:tab w:leader="dot" w:pos="10821" w:val="right"/>
+        </w:tabs>
+      </w:pPr>
+      <w:hyperlink w:anchor="__RefHeading__213_1683750605">
+        <w:r>
+          <w:rPr>
+            <w:rStyle w:val="style15"/>
+            <w:rStyle w:val="style15"/>
+          </w:rPr>
+          <w:t>Initiator service</w:t>
+          <w:tab/>
+          <w:t>4</w:t>
+        </w:r>
+      </w:hyperlink>
+    </w:p>
+    <w:p>
+      <w:pPr>
+        <w:pStyle w:val="style26"/>
+        <w:tabs>
+          <w:tab w:leader="dot" w:pos="10821" w:val="right"/>
+        </w:tabs>
+      </w:pPr>
+      <w:hyperlink w:anchor="__RefHeading__213_1683750605">
+        <w:r>
+          <w:rPr>
+            <w:rStyle w:val="style15"/>
+            <w:rStyle w:val="style15"/>
+          </w:rPr>
+          <w:t>Monitor</w:t>
+          <w:tab/>
+          <w:t>4</w:t>
+        </w:r>
+      </w:hyperlink>
+    </w:p>
+    <w:p>
+      <w:pPr>
+        <w:pStyle w:val="style26"/>
+        <w:tabs>
+          <w:tab w:leader="dot" w:pos="10821" w:val="right"/>
+        </w:tabs>
+      </w:pPr>
+      <w:hyperlink w:anchor="__RefHeading__213_1683750605">
+        <w:r>
+          <w:rPr>
+            <w:rStyle w:val="style15"/>
+            <w:rStyle w:val="style15"/>
+          </w:rPr>
+          <w:t>Tests</w:t>
+          <w:tab/>
+          <w:t>4</w:t>
+        </w:r>
+      </w:hyperlink>
+    </w:p>
+    <w:p>
+      <w:pPr>
+        <w:pStyle w:val="style0"/>
+      </w:pPr>
+      <w:r>
+        <w:rPr/>
+      </w:r>
+    </w:p>
+    <w:p>
+      <w:pPr>
+        <w:pStyle w:val="style0"/>
+      </w:pPr>
+      <w:r>
+        <w:rPr/>
+      </w:r>
+    </w:p>
+    <w:p>
+      <w:pPr>
+        <w:pStyle w:val="style0"/>
+      </w:pPr>
+      <w:r>
+        <w:rPr/>
+      </w:r>
+    </w:p>
+    <w:p>
+      <w:pPr>
+        <w:sectPr>
+          <w:type w:val="continuous"/>
+          <w:pgSz w:h="15840" w:w="12240"/>
+          <w:pgMar w:bottom="1134" w:footer="0" w:gutter="0" w:header="0" w:left="1134" w:right="1134" w:top="1134"/>
+          <w:formProt w:val="false"/>
+          <w:textDirection w:val="lrTb"/>
+          <w:docGrid w:charSpace="0" w:linePitch="240" w:type="default"/>
+        </w:sectPr>
+      </w:pPr>
+    </w:p>
+    <w:p>
+      <w:pPr>
         <w:pStyle w:val="style1"/>
         <w:numPr>
           <w:ilvl w:val="0"/>
-          <w:numId w:val="1"/>
+          <w:numId w:val="2"/>
         </w:numPr>
       </w:pPr>
       <w:r>
@@ -791,7 +1079,7 @@
         <w:pageBreakBefore/>
         <w:numPr>
           <w:ilvl w:val="0"/>
-          <w:numId w:val="2"/>
+          <w:numId w:val="3"/>
         </w:numPr>
       </w:pPr>
       <w:bookmarkStart w:id="0" w:name="__RefHeading__213_1683750605"/>
@@ -837,7 +1125,7 @@
         <w:pStyle w:val="style2"/>
         <w:numPr>
           <w:ilvl w:val="1"/>
-          <w:numId w:val="2"/>
+          <w:numId w:val="3"/>
         </w:numPr>
       </w:pPr>
       <w:bookmarkStart w:id="1" w:name="__RefHeading__215_1683750605"/>
@@ -852,7 +1140,7 @@
         <w:pStyle w:val="style20"/>
         <w:numPr>
           <w:ilvl w:val="0"/>
-          <w:numId w:val="10"/>
+          <w:numId w:val="11"/>
         </w:numPr>
       </w:pPr>
       <w:r>
@@ -872,7 +1160,7 @@
         <w:pStyle w:val="style20"/>
         <w:numPr>
           <w:ilvl w:val="1"/>
-          <w:numId w:val="10"/>
+          <w:numId w:val="11"/>
         </w:numPr>
       </w:pPr>
       <w:r>
@@ -889,7 +1177,7 @@
         <w:pStyle w:val="style20"/>
         <w:numPr>
           <w:ilvl w:val="1"/>
-          <w:numId w:val="10"/>
+          <w:numId w:val="11"/>
         </w:numPr>
       </w:pPr>
       <w:r>
@@ -906,7 +1194,7 @@
         <w:pStyle w:val="style20"/>
         <w:numPr>
           <w:ilvl w:val="2"/>
-          <w:numId w:val="10"/>
+          <w:numId w:val="11"/>
         </w:numPr>
       </w:pPr>
       <w:r>
@@ -919,7 +1207,7 @@
         <w:pStyle w:val="style20"/>
         <w:numPr>
           <w:ilvl w:val="3"/>
-          <w:numId w:val="10"/>
+          <w:numId w:val="11"/>
         </w:numPr>
       </w:pPr>
       <w:r>
@@ -936,7 +1224,7 @@
         <w:pStyle w:val="style20"/>
         <w:numPr>
           <w:ilvl w:val="3"/>
-          <w:numId w:val="10"/>
+          <w:numId w:val="11"/>
         </w:numPr>
       </w:pPr>
       <w:r>
@@ -956,7 +1244,7 @@
         <w:pStyle w:val="style1"/>
         <w:numPr>
           <w:ilvl w:val="0"/>
-          <w:numId w:val="1"/>
+          <w:numId w:val="2"/>
         </w:numPr>
       </w:pPr>
       <w:r>
@@ -969,7 +1257,7 @@
         <w:pageBreakBefore/>
         <w:numPr>
           <w:ilvl w:val="0"/>
-          <w:numId w:val="2"/>
+          <w:numId w:val="3"/>
         </w:numPr>
       </w:pPr>
       <w:bookmarkStart w:id="2" w:name="__RefHeading__217_1683750605"/>
@@ -984,7 +1272,7 @@
         <w:pStyle w:val="style2"/>
         <w:numPr>
           <w:ilvl w:val="1"/>
-          <w:numId w:val="2"/>
+          <w:numId w:val="3"/>
         </w:numPr>
       </w:pPr>
       <w:bookmarkStart w:id="3" w:name="__RefHeading__219_1683750605"/>
@@ -1008,7 +1296,7 @@
         <w:pStyle w:val="style20"/>
         <w:numPr>
           <w:ilvl w:val="0"/>
-          <w:numId w:val="3"/>
+          <w:numId w:val="4"/>
         </w:numPr>
       </w:pPr>
       <w:r>
@@ -1019,37 +1307,37 @@
     <w:p>
       <w:pPr>
         <w:pStyle w:val="style20"/>
+        <w:numPr>
+          <w:ilvl w:val="1"/>
+          <w:numId w:val="4"/>
+        </w:numPr>
+      </w:pPr>
+      <w:r>
+        <w:rPr/>
+        <w:t>Use application bar and write “Terminal”</w:t>
+      </w:r>
+    </w:p>
+    <w:p>
+      <w:pPr>
+        <w:pStyle w:val="style20"/>
+        <w:numPr>
+          <w:ilvl w:val="1"/>
+          <w:numId w:val="4"/>
+        </w:numPr>
+      </w:pPr>
+      <w:r>
+        <w:rPr/>
+        <w:t>Select it</w:t>
+      </w:r>
+    </w:p>
+    <w:p>
+      <w:pPr>
+        <w:pStyle w:val="style2"/>
         <w:numPr>
           <w:ilvl w:val="1"/>
           <w:numId w:val="3"/>
         </w:numPr>
       </w:pPr>
-      <w:r>
-        <w:rPr/>
-        <w:t>Use application bar and write “Terminal”</w:t>
-      </w:r>
-    </w:p>
-    <w:p>
-      <w:pPr>
-        <w:pStyle w:val="style20"/>
-        <w:numPr>
-          <w:ilvl w:val="1"/>
-          <w:numId w:val="3"/>
-        </w:numPr>
-      </w:pPr>
-      <w:r>
-        <w:rPr/>
-        <w:t>Select it</w:t>
-      </w:r>
-    </w:p>
-    <w:p>
-      <w:pPr>
-        <w:pStyle w:val="style2"/>
-        <w:numPr>
-          <w:ilvl w:val="1"/>
-          <w:numId w:val="2"/>
-        </w:numPr>
-      </w:pPr>
       <w:bookmarkStart w:id="4" w:name="__RefHeading__221_1683750605"/>
       <w:bookmarkEnd w:id="4"/>
       <w:r>
@@ -1071,7 +1359,7 @@
         <w:pStyle w:val="style20"/>
         <w:numPr>
           <w:ilvl w:val="0"/>
-          <w:numId w:val="4"/>
+          <w:numId w:val="5"/>
         </w:numPr>
       </w:pPr>
       <w:r>
@@ -1084,7 +1372,7 @@
         <w:pStyle w:val="style20"/>
         <w:numPr>
           <w:ilvl w:val="0"/>
-          <w:numId w:val="4"/>
+          <w:numId w:val="5"/>
         </w:numPr>
       </w:pPr>
       <w:r>
@@ -1097,7 +1385,7 @@
         <w:pStyle w:val="style20"/>
         <w:numPr>
           <w:ilvl w:val="1"/>
-          <w:numId w:val="4"/>
+          <w:numId w:val="5"/>
         </w:numPr>
       </w:pPr>
       <w:r>
@@ -1114,7 +1402,7 @@
         <w:pStyle w:val="style20"/>
         <w:numPr>
           <w:ilvl w:val="1"/>
-          <w:numId w:val="4"/>
+          <w:numId w:val="5"/>
         </w:numPr>
       </w:pPr>
       <w:r>
@@ -1144,7 +1432,7 @@
         <w:pStyle w:val="style20"/>
         <w:numPr>
           <w:ilvl w:val="0"/>
-          <w:numId w:val="4"/>
+          <w:numId w:val="5"/>
         </w:numPr>
       </w:pPr>
       <w:r>
@@ -1157,7 +1445,7 @@
         <w:pStyle w:val="style20"/>
         <w:numPr>
           <w:ilvl w:val="1"/>
-          <w:numId w:val="4"/>
+          <w:numId w:val="5"/>
         </w:numPr>
       </w:pPr>
       <w:r>
@@ -1174,7 +1462,7 @@
         <w:pStyle w:val="style20"/>
         <w:numPr>
           <w:ilvl w:val="1"/>
-          <w:numId w:val="4"/>
+          <w:numId w:val="5"/>
         </w:numPr>
       </w:pPr>
       <w:r>
@@ -1191,7 +1479,7 @@
         <w:pStyle w:val="style20"/>
         <w:numPr>
           <w:ilvl w:val="2"/>
-          <w:numId w:val="4"/>
+          <w:numId w:val="5"/>
         </w:numPr>
       </w:pPr>
       <w:r>
@@ -1211,7 +1499,7 @@
         <w:pStyle w:val="style2"/>
         <w:numPr>
           <w:ilvl w:val="1"/>
-          <w:numId w:val="2"/>
+          <w:numId w:val="3"/>
         </w:numPr>
       </w:pPr>
       <w:r>
@@ -1223,7 +1511,7 @@
         <w:pStyle w:val="style2"/>
         <w:numPr>
           <w:ilvl w:val="1"/>
-          <w:numId w:val="2"/>
+          <w:numId w:val="3"/>
         </w:numPr>
       </w:pPr>
       <w:bookmarkStart w:id="5" w:name="__RefHeading__225_1683750605"/>
@@ -1247,12 +1535,57 @@
         <w:pStyle w:val="style20"/>
         <w:numPr>
           <w:ilvl w:val="0"/>
-          <w:numId w:val="6"/>
+          <w:numId w:val="7"/>
         </w:numPr>
       </w:pPr>
       <w:r>
         <w:rPr/>
         <w:t>./prepare_domain_grid_ssh.sh</w:t>
+      </w:r>
+    </w:p>
+    <w:p>
+      <w:pPr>
+        <w:pStyle w:val="style20"/>
+        <w:numPr>
+          <w:ilvl w:val="0"/>
+          <w:numId w:val="7"/>
+        </w:numPr>
+      </w:pPr>
+      <w:r>
+        <w:rPr/>
+        <w:t>this script set domain for grid and write each computer under grid_server_domain.conf in security table</w:t>
+      </w:r>
+    </w:p>
+    <w:p>
+      <w:pPr>
+        <w:pStyle w:val="style20"/>
+      </w:pPr>
+      <w:r>
+        <w:rPr/>
+      </w:r>
+    </w:p>
+    <w:p>
+      <w:pPr>
+        <w:pStyle w:val="style2"/>
+        <w:numPr>
+          <w:ilvl w:val="1"/>
+          <w:numId w:val="3"/>
+        </w:numPr>
+      </w:pPr>
+      <w:bookmarkStart w:id="6" w:name="__RefHeading__343_357163656"/>
+      <w:bookmarkEnd w:id="6"/>
+      <w:r>
+        <w:rPr/>
+        <w:t>Install simple machine in domain</w:t>
+      </w:r>
+    </w:p>
+    <w:p>
+      <w:pPr>
+        <w:pStyle w:val="style20"/>
+      </w:pPr>
+      <w:r>
+        <w:rPr/>
+        <w:t>If machine is only used as a Slot (buildmachine) it is enough to run following script:</w:t>
       </w:r>
     </w:p>
     <w:p>
@@ -1265,37 +1598,7 @@
       </w:pPr>
       <w:r>
         <w:rPr/>
-        <w:t>this script set domain for grid and write each computer under grid_server_domain.conf in security table</w:t>
-      </w:r>
-    </w:p>
-    <w:p>
-      <w:pPr>
-        <w:pStyle w:val="style20"/>
-      </w:pPr>
-      <w:r>
-        <w:rPr/>
-      </w:r>
-    </w:p>
-    <w:p>
-      <w:pPr>
-        <w:pStyle w:val="style2"/>
-        <w:numPr>
-          <w:ilvl w:val="1"/>
-          <w:numId w:val="2"/>
-        </w:numPr>
-      </w:pPr>
-      <w:r>
-        <w:rPr/>
-        <w:t>Install simple machine in domain</w:t>
-      </w:r>
-    </w:p>
-    <w:p>
-      <w:pPr>
-        <w:pStyle w:val="style20"/>
-      </w:pPr>
-      <w:r>
-        <w:rPr/>
-        <w:t>If machine is only used as a Slot (buildmachine) it is enough to run following script:</w:t>
+        <w:t>./prepare_local_ssh.sh</w:t>
       </w:r>
     </w:p>
     <w:p>
@@ -1303,20 +1606,7 @@
         <w:pStyle w:val="style20"/>
         <w:numPr>
           <w:ilvl w:val="0"/>
-          <w:numId w:val="5"/>
-        </w:numPr>
-      </w:pPr>
-      <w:r>
-        <w:rPr/>
-        <w:t>./prepare_local_ssh.sh</w:t>
-      </w:r>
-    </w:p>
-    <w:p>
-      <w:pPr>
-        <w:pStyle w:val="style20"/>
-        <w:numPr>
-          <w:ilvl w:val="0"/>
-          <w:numId w:val="5"/>
+          <w:numId w:val="6"/>
         </w:numPr>
       </w:pPr>
       <w:r>
@@ -1330,11 +1620,11 @@
         <w:pageBreakBefore/>
         <w:numPr>
           <w:ilvl w:val="0"/>
-          <w:numId w:val="2"/>
-        </w:numPr>
-      </w:pPr>
-      <w:bookmarkStart w:id="6" w:name="__RefHeading__227_1683750605"/>
-      <w:bookmarkEnd w:id="6"/>
+          <w:numId w:val="3"/>
+        </w:numPr>
+      </w:pPr>
+      <w:bookmarkStart w:id="7" w:name="__RefHeading__227_1683750605"/>
+      <w:bookmarkEnd w:id="7"/>
       <w:r>
         <w:rPr/>
         <w:t>Usage</w:t>
@@ -1345,172 +1635,14 @@
         <w:pStyle w:val="style2"/>
         <w:numPr>
           <w:ilvl w:val="1"/>
-          <w:numId w:val="2"/>
-        </w:numPr>
-      </w:pPr>
-      <w:bookmarkStart w:id="7" w:name="__RefHeading__229_1683750605"/>
-      <w:bookmarkEnd w:id="7"/>
+          <w:numId w:val="3"/>
+        </w:numPr>
+      </w:pPr>
+      <w:bookmarkStart w:id="8" w:name="__RefHeading__229_1683750605"/>
+      <w:bookmarkEnd w:id="8"/>
       <w:r>
         <w:rPr/>
         <w:t>Initiator service</w:t>
-      </w:r>
-    </w:p>
-    <w:p>
-      <w:pPr>
-        <w:pStyle w:val="style20"/>
-        <w:numPr>
-          <w:ilvl w:val="0"/>
-          <w:numId w:val="7"/>
-        </w:numPr>
-      </w:pPr>
-      <w:r>
-        <w:rPr/>
-        <w:t>to start incredibuild service on initiator machine: “sudo service incredibuild start”</w:t>
-      </w:r>
-    </w:p>
-    <w:p>
-      <w:pPr>
-        <w:pStyle w:val="style20"/>
-        <w:numPr>
-          <w:ilvl w:val="0"/>
-          <w:numId w:val="7"/>
-        </w:numPr>
-      </w:pPr>
-      <w:r>
-        <w:rPr/>
-        <w:t>to stop incredibuild service on initiator machine: “sudo service incredibuild stop”</w:t>
-      </w:r>
-    </w:p>
-    <w:p>
-      <w:pPr>
-        <w:pStyle w:val="style20"/>
-        <w:numPr>
-          <w:ilvl w:val="0"/>
-          <w:numId w:val="7"/>
-        </w:numPr>
-      </w:pPr>
-      <w:r>
-        <w:rPr/>
-        <w:t>to restart incredibuild service on initiator machine: “sudo service incredibuild restart”</w:t>
-      </w:r>
-    </w:p>
-    <w:p>
-      <w:pPr>
-        <w:pStyle w:val="style20"/>
-        <w:numPr>
-          <w:ilvl w:val="0"/>
-          <w:numId w:val="7"/>
-        </w:numPr>
-      </w:pPr>
-      <w:r>
-        <w:rPr/>
-        <w:t>to analyze service log</w:t>
-      </w:r>
-    </w:p>
-    <w:p>
-      <w:pPr>
-        <w:pStyle w:val="style20"/>
-        <w:numPr>
-          <w:ilvl w:val="1"/>
-          <w:numId w:val="7"/>
-        </w:numPr>
-      </w:pPr>
-      <w:r>
-        <w:rPr/>
-        <w:t>run command “sudo cat /var/log/incredibuild &gt; results”</w:t>
-      </w:r>
-    </w:p>
-    <w:p>
-      <w:pPr>
-        <w:pStyle w:val="style20"/>
-        <w:numPr>
-          <w:ilvl w:val="1"/>
-          <w:numId w:val="7"/>
-        </w:numPr>
-      </w:pPr>
-      <w:r>
-        <w:rPr/>
-        <w:t>run command “gedit results”</w:t>
-      </w:r>
-    </w:p>
-    <w:p>
-      <w:pPr>
-        <w:pStyle w:val="style20"/>
-        <w:numPr>
-          <w:ilvl w:val="1"/>
-          <w:numId w:val="7"/>
-        </w:numPr>
-      </w:pPr>
-      <w:r>
-        <w:rPr/>
-        <w:t>each new instance of service starts with (each time could be only one in system)</w:t>
-      </w:r>
-    </w:p>
-    <w:p>
-      <w:pPr>
-        <w:pStyle w:val="style20"/>
-      </w:pPr>
-      <w:r>
-        <w:rPr/>
-        <w:t>###################################################################################</w:t>
-      </w:r>
-    </w:p>
-    <w:p>
-      <w:pPr>
-        <w:pStyle w:val="style20"/>
-      </w:pPr>
-      <w:r>
-        <w:rPr/>
-        <w:t xml:space="preserve"> </w:t>
-      </w:r>
-      <w:r>
-        <w:rPr/>
-        <w:t>######### Started service ./cpp/GridServer/GridServer</w:t>
-      </w:r>
-    </w:p>
-    <w:p>
-      <w:pPr>
-        <w:pStyle w:val="style20"/>
-      </w:pPr>
-      <w:r>
-        <w:rPr/>
-        <w:t xml:space="preserve"> </w:t>
-      </w:r>
-      <w:r>
-        <w:rPr/>
-        <w:t>######### Incredibuild GridServer [v1.4]</w:t>
-      </w:r>
-    </w:p>
-    <w:p>
-      <w:pPr>
-        <w:pStyle w:val="style20"/>
-      </w:pPr>
-      <w:r>
-        <w:rPr/>
-        <w:t>###################################################################################</w:t>
-      </w:r>
-    </w:p>
-    <w:p>
-      <w:pPr>
-        <w:pStyle w:val="style20"/>
-      </w:pPr>
-      <w:r>
-        <w:rPr/>
-      </w:r>
-    </w:p>
-    <w:p>
-      <w:pPr>
-        <w:pStyle w:val="style2"/>
-        <w:numPr>
-          <w:ilvl w:val="1"/>
-          <w:numId w:val="2"/>
-        </w:numPr>
-      </w:pPr>
-      <w:bookmarkStart w:id="8" w:name="__RefHeading__231_1683750605"/>
-      <w:bookmarkEnd w:id="8"/>
-      <w:r>
-        <w:rPr/>
-        <w:t>Monitor</w:t>
       </w:r>
     </w:p>
     <w:p>
@@ -1523,7 +1655,46 @@
       </w:pPr>
       <w:r>
         <w:rPr/>
-        <w:t>need to know initiator machine ip address (dns hostname)</w:t>
+        <w:t>to start incredibuild service on initiator machine: “sudo service incredibuild start”</w:t>
+      </w:r>
+    </w:p>
+    <w:p>
+      <w:pPr>
+        <w:pStyle w:val="style20"/>
+        <w:numPr>
+          <w:ilvl w:val="0"/>
+          <w:numId w:val="8"/>
+        </w:numPr>
+      </w:pPr>
+      <w:r>
+        <w:rPr/>
+        <w:t>to stop incredibuild service on initiator machine: “sudo service incredibuild stop”</w:t>
+      </w:r>
+    </w:p>
+    <w:p>
+      <w:pPr>
+        <w:pStyle w:val="style20"/>
+        <w:numPr>
+          <w:ilvl w:val="0"/>
+          <w:numId w:val="8"/>
+        </w:numPr>
+      </w:pPr>
+      <w:r>
+        <w:rPr/>
+        <w:t>to restart incredibuild service on initiator machine: “sudo service incredibuild restart”</w:t>
+      </w:r>
+    </w:p>
+    <w:p>
+      <w:pPr>
+        <w:pStyle w:val="style20"/>
+        <w:numPr>
+          <w:ilvl w:val="0"/>
+          <w:numId w:val="8"/>
+        </w:numPr>
+      </w:pPr>
+      <w:r>
+        <w:rPr/>
+        <w:t>to analyze service log</w:t>
       </w:r>
     </w:p>
     <w:p>
@@ -1536,41 +1707,85 @@
       </w:pPr>
       <w:r>
         <w:rPr/>
-        <w:t>to check DNS hostname please run on initiator machine following command “hostname -A”</w:t>
-      </w:r>
-    </w:p>
-    <w:p>
-      <w:pPr>
-        <w:pStyle w:val="style20"/>
-        <w:numPr>
-          <w:ilvl w:val="0"/>
+        <w:t>run command “sudo cat /var/log/incredibuild &gt; results”</w:t>
+      </w:r>
+    </w:p>
+    <w:p>
+      <w:pPr>
+        <w:pStyle w:val="style20"/>
+        <w:numPr>
+          <w:ilvl w:val="1"/>
           <w:numId w:val="8"/>
         </w:numPr>
       </w:pPr>
       <w:r>
         <w:rPr/>
-        <w:t xml:space="preserve">open in browser following link </w:t>
-      </w:r>
-      <w:hyperlink r:id="rId4">
-        <w:r>
-          <w:rPr>
-            <w:rStyle w:val="style15"/>
-            <w:rStyle w:val="style15"/>
-          </w:rPr>
-          <w:t>http://hostname:8080/incredibuild/monitor/default.html</w:t>
-        </w:r>
-      </w:hyperlink>
-    </w:p>
-    <w:p>
-      <w:pPr>
-        <w:pStyle w:val="style20"/>
-        <w:numPr>
-          <w:ilvl w:val="0"/>
+        <w:t>run command “gedit results”</w:t>
+      </w:r>
+    </w:p>
+    <w:p>
+      <w:pPr>
+        <w:pStyle w:val="style20"/>
+        <w:numPr>
+          <w:ilvl w:val="1"/>
           <w:numId w:val="8"/>
         </w:numPr>
       </w:pPr>
       <w:r>
         <w:rPr/>
+        <w:t>each new instance of service starts with (each time could be only one in system)</w:t>
+      </w:r>
+    </w:p>
+    <w:p>
+      <w:pPr>
+        <w:pStyle w:val="style20"/>
+      </w:pPr>
+      <w:r>
+        <w:rPr/>
+        <w:t>###################################################################################</w:t>
+      </w:r>
+    </w:p>
+    <w:p>
+      <w:pPr>
+        <w:pStyle w:val="style20"/>
+      </w:pPr>
+      <w:r>
+        <w:rPr/>
+        <w:t xml:space="preserve"> </w:t>
+      </w:r>
+      <w:r>
+        <w:rPr/>
+        <w:t>######### Started service ./cpp/GridServer/GridServer</w:t>
+      </w:r>
+    </w:p>
+    <w:p>
+      <w:pPr>
+        <w:pStyle w:val="style20"/>
+      </w:pPr>
+      <w:r>
+        <w:rPr/>
+        <w:t xml:space="preserve"> </w:t>
+      </w:r>
+      <w:r>
+        <w:rPr/>
+        <w:t>######### Incredibuild GridServer [v1.4]</w:t>
+      </w:r>
+    </w:p>
+    <w:p>
+      <w:pPr>
+        <w:pStyle w:val="style20"/>
+      </w:pPr>
+      <w:r>
+        <w:rPr/>
+        <w:t>###################################################################################</w:t>
+      </w:r>
+    </w:p>
+    <w:p>
+      <w:pPr>
+        <w:pStyle w:val="style20"/>
+      </w:pPr>
+      <w:r>
+        <w:rPr/>
       </w:r>
     </w:p>
     <w:p>
@@ -1578,23 +1793,14 @@
         <w:pStyle w:val="style2"/>
         <w:numPr>
           <w:ilvl w:val="1"/>
-          <w:numId w:val="2"/>
-        </w:numPr>
-      </w:pPr>
-      <w:bookmarkStart w:id="9" w:name="__RefHeading__233_1683750605"/>
+          <w:numId w:val="3"/>
+        </w:numPr>
+      </w:pPr>
+      <w:bookmarkStart w:id="9" w:name="__RefHeading__231_1683750605"/>
       <w:bookmarkEnd w:id="9"/>
       <w:r>
         <w:rPr/>
-        <w:t>Tests</w:t>
-      </w:r>
-    </w:p>
-    <w:p>
-      <w:pPr>
-        <w:pStyle w:val="style20"/>
-      </w:pPr>
-      <w:r>
-        <w:rPr/>
-        <w:t>All test are written as CSHELL scripts, all tests are under folder “incredibuild_deployment/tests”</w:t>
+        <w:t>Monitor</w:t>
       </w:r>
     </w:p>
     <w:p>
@@ -1607,7 +1813,7 @@
       </w:pPr>
       <w:r>
         <w:rPr/>
-        <w:t>test_errors_handling.sh</w:t>
+        <w:t>need to know initiator machine ip address (dns hostname)</w:t>
       </w:r>
     </w:p>
     <w:p>
@@ -1620,46 +1826,7 @@
       </w:pPr>
       <w:r>
         <w:rPr/>
-        <w:t>need to run as “./test_errors_handling.sh 25”</w:t>
-      </w:r>
-    </w:p>
-    <w:p>
-      <w:pPr>
-        <w:pStyle w:val="style20"/>
-        <w:numPr>
-          <w:ilvl w:val="2"/>
-          <w:numId w:val="9"/>
-        </w:numPr>
-      </w:pPr>
-      <w:r>
-        <w:rPr/>
-        <w:t>25 number of each test type</w:t>
-      </w:r>
-    </w:p>
-    <w:p>
-      <w:pPr>
-        <w:pStyle w:val="style20"/>
-        <w:numPr>
-          <w:ilvl w:val="2"/>
-          <w:numId w:val="9"/>
-        </w:numPr>
-      </w:pPr>
-      <w:r>
-        <w:rPr/>
-        <w:t>there are 4 types, 3 of types should generate STDERR</w:t>
-      </w:r>
-    </w:p>
-    <w:p>
-      <w:pPr>
-        <w:pStyle w:val="style20"/>
-        <w:numPr>
-          <w:ilvl w:val="2"/>
-          <w:numId w:val="9"/>
-        </w:numPr>
-      </w:pPr>
-      <w:r>
-        <w:rPr/>
-        <w:t>overall should be 100 tasks</w:t>
+        <w:t>to check DNS hostname please run on initiator machine following command “hostname -A”</w:t>
       </w:r>
     </w:p>
     <w:p>
@@ -1672,6 +1839,129 @@
       </w:pPr>
       <w:r>
         <w:rPr/>
+        <w:t xml:space="preserve">open in browser following link </w:t>
+      </w:r>
+      <w:hyperlink r:id="rId4">
+        <w:r>
+          <w:rPr>
+            <w:rStyle w:val="style15"/>
+            <w:rStyle w:val="style15"/>
+          </w:rPr>
+          <w:t>http://hostname:8080/incredibuild/monitor/default.html</w:t>
+        </w:r>
+      </w:hyperlink>
+    </w:p>
+    <w:p>
+      <w:pPr>
+        <w:pStyle w:val="style20"/>
+        <w:numPr>
+          <w:ilvl w:val="0"/>
+          <w:numId w:val="9"/>
+        </w:numPr>
+      </w:pPr>
+      <w:r>
+        <w:rPr/>
+      </w:r>
+    </w:p>
+    <w:p>
+      <w:pPr>
+        <w:pStyle w:val="style2"/>
+        <w:numPr>
+          <w:ilvl w:val="1"/>
+          <w:numId w:val="3"/>
+        </w:numPr>
+      </w:pPr>
+      <w:bookmarkStart w:id="10" w:name="__RefHeading__233_1683750605"/>
+      <w:bookmarkEnd w:id="10"/>
+      <w:r>
+        <w:rPr/>
+        <w:t>Tests</w:t>
+      </w:r>
+    </w:p>
+    <w:p>
+      <w:pPr>
+        <w:pStyle w:val="style20"/>
+      </w:pPr>
+      <w:r>
+        <w:rPr/>
+        <w:t>All test are written as CSHELL scripts, all tests are under folder “incredibuild_deployment/tests”</w:t>
+      </w:r>
+    </w:p>
+    <w:p>
+      <w:pPr>
+        <w:pStyle w:val="style20"/>
+        <w:numPr>
+          <w:ilvl w:val="0"/>
+          <w:numId w:val="10"/>
+        </w:numPr>
+      </w:pPr>
+      <w:r>
+        <w:rPr/>
+        <w:t>test_errors_handling.sh</w:t>
+      </w:r>
+    </w:p>
+    <w:p>
+      <w:pPr>
+        <w:pStyle w:val="style20"/>
+        <w:numPr>
+          <w:ilvl w:val="1"/>
+          <w:numId w:val="10"/>
+        </w:numPr>
+      </w:pPr>
+      <w:r>
+        <w:rPr/>
+        <w:t>need to run as “./test_errors_handling.sh 25”</w:t>
+      </w:r>
+    </w:p>
+    <w:p>
+      <w:pPr>
+        <w:pStyle w:val="style20"/>
+        <w:numPr>
+          <w:ilvl w:val="2"/>
+          <w:numId w:val="10"/>
+        </w:numPr>
+      </w:pPr>
+      <w:r>
+        <w:rPr/>
+        <w:t>25 number of each test type</w:t>
+      </w:r>
+    </w:p>
+    <w:p>
+      <w:pPr>
+        <w:pStyle w:val="style20"/>
+        <w:numPr>
+          <w:ilvl w:val="2"/>
+          <w:numId w:val="10"/>
+        </w:numPr>
+      </w:pPr>
+      <w:r>
+        <w:rPr/>
+        <w:t>there are 4 types, 3 of types should generate STDERR</w:t>
+      </w:r>
+    </w:p>
+    <w:p>
+      <w:pPr>
+        <w:pStyle w:val="style20"/>
+        <w:numPr>
+          <w:ilvl w:val="2"/>
+          <w:numId w:val="10"/>
+        </w:numPr>
+      </w:pPr>
+      <w:r>
+        <w:rPr/>
+        <w:t>overall should be 100 tasks</w:t>
+      </w:r>
+    </w:p>
+    <w:p>
+      <w:pPr>
+        <w:pStyle w:val="style20"/>
+        <w:numPr>
+          <w:ilvl w:val="0"/>
+          <w:numId w:val="10"/>
+        </w:numPr>
+      </w:pPr>
+      <w:r>
+        <w:rPr/>
         <w:t>test_cache.sh</w:t>
       </w:r>
     </w:p>
@@ -1680,7 +1970,7 @@
         <w:pStyle w:val="style20"/>
         <w:numPr>
           <w:ilvl w:val="1"/>
-          <w:numId w:val="9"/>
+          <w:numId w:val="10"/>
         </w:numPr>
       </w:pPr>
       <w:r>
@@ -1693,7 +1983,7 @@
         <w:pStyle w:val="style20"/>
         <w:numPr>
           <w:ilvl w:val="2"/>
-          <w:numId w:val="9"/>
+          <w:numId w:val="10"/>
         </w:numPr>
       </w:pPr>
       <w:r>
@@ -1706,7 +1996,7 @@
         <w:pStyle w:val="style20"/>
         <w:numPr>
           <w:ilvl w:val="2"/>
-          <w:numId w:val="9"/>
+          <w:numId w:val="10"/>
         </w:numPr>
       </w:pPr>
       <w:r>
@@ -1719,13 +2009,21 @@
         <w:pStyle w:val="style20"/>
         <w:numPr>
           <w:ilvl w:val="2"/>
-          <w:numId w:val="9"/>
+          <w:numId w:val="10"/>
         </w:numPr>
         <w:spacing w:after="120" w:before="0"/>
       </w:pPr>
       <w:r>
         <w:rPr/>
         <w:t>Only first time should be networking files copying. Other 4 should run from cache on machine</w:t>
+      </w:r>
+    </w:p>
+    <w:p>
+      <w:pPr>
+        <w:pStyle w:val="style0"/>
+      </w:pPr>
+      <w:r>
+        <w:rPr/>
       </w:r>
     </w:p>
     <w:p>
@@ -2004,110 +2302,119 @@
   <w:abstractNum w:abstractNumId="3">
     <w:lvl w:ilvl="0">
       <w:start w:val="1"/>
-      <w:numFmt w:val="decimal"/>
-      <w:lvlText w:val=" %1 "/>
+      <w:numFmt w:val="none"/>
+      <w:suff w:val="nothing"/>
+      <w:lvlText w:val=""/>
+      <w:lvlJc w:val="left"/>
+      <w:pPr>
+        <w:tabs>
+          <w:tab w:pos="432" w:val="num"/>
+        </w:tabs>
+        <w:ind w:hanging="432" w:left="432"/>
+      </w:pPr>
+    </w:lvl>
+    <w:lvl w:ilvl="1">
+      <w:start w:val="1"/>
+      <w:numFmt w:val="none"/>
+      <w:suff w:val="nothing"/>
+      <w:lvlText w:val=""/>
+      <w:lvlJc w:val="left"/>
+      <w:pPr>
+        <w:tabs>
+          <w:tab w:pos="576" w:val="num"/>
+        </w:tabs>
+        <w:ind w:hanging="576" w:left="576"/>
+      </w:pPr>
+    </w:lvl>
+    <w:lvl w:ilvl="2">
+      <w:start w:val="1"/>
+      <w:numFmt w:val="none"/>
+      <w:suff w:val="nothing"/>
+      <w:lvlText w:val=""/>
       <w:lvlJc w:val="left"/>
       <w:pPr>
         <w:tabs>
           <w:tab w:pos="720" w:val="num"/>
         </w:tabs>
-        <w:ind w:hanging="360" w:left="720"/>
-      </w:pPr>
-    </w:lvl>
-    <w:lvl w:ilvl="1">
-      <w:start w:val="1"/>
-      <w:numFmt w:val="decimal"/>
-      <w:lvlText w:val=" %1.%2 "/>
-      <w:lvlJc w:val="left"/>
-      <w:pPr>
-        <w:tabs>
-          <w:tab w:pos="1080" w:val="num"/>
-        </w:tabs>
-        <w:ind w:hanging="360" w:left="1080"/>
-      </w:pPr>
-    </w:lvl>
-    <w:lvl w:ilvl="2">
-      <w:start w:val="1"/>
-      <w:numFmt w:val="decimal"/>
-      <w:lvlText w:val=" %1.%2.%3 "/>
+        <w:ind w:hanging="720" w:left="720"/>
+      </w:pPr>
+    </w:lvl>
+    <w:lvl w:ilvl="3">
+      <w:start w:val="1"/>
+      <w:numFmt w:val="none"/>
+      <w:suff w:val="nothing"/>
+      <w:lvlText w:val=""/>
+      <w:lvlJc w:val="left"/>
+      <w:pPr>
+        <w:tabs>
+          <w:tab w:pos="864" w:val="num"/>
+        </w:tabs>
+        <w:ind w:hanging="864" w:left="864"/>
+      </w:pPr>
+    </w:lvl>
+    <w:lvl w:ilvl="4">
+      <w:start w:val="1"/>
+      <w:numFmt w:val="none"/>
+      <w:suff w:val="nothing"/>
+      <w:lvlText w:val=""/>
+      <w:lvlJc w:val="left"/>
+      <w:pPr>
+        <w:tabs>
+          <w:tab w:pos="1008" w:val="num"/>
+        </w:tabs>
+        <w:ind w:hanging="1008" w:left="1008"/>
+      </w:pPr>
+    </w:lvl>
+    <w:lvl w:ilvl="5">
+      <w:start w:val="1"/>
+      <w:numFmt w:val="none"/>
+      <w:suff w:val="nothing"/>
+      <w:lvlText w:val=""/>
+      <w:lvlJc w:val="left"/>
+      <w:pPr>
+        <w:tabs>
+          <w:tab w:pos="1152" w:val="num"/>
+        </w:tabs>
+        <w:ind w:hanging="1152" w:left="1152"/>
+      </w:pPr>
+    </w:lvl>
+    <w:lvl w:ilvl="6">
+      <w:start w:val="1"/>
+      <w:numFmt w:val="none"/>
+      <w:suff w:val="nothing"/>
+      <w:lvlText w:val=""/>
+      <w:lvlJc w:val="left"/>
+      <w:pPr>
+        <w:tabs>
+          <w:tab w:pos="1296" w:val="num"/>
+        </w:tabs>
+        <w:ind w:hanging="1296" w:left="1296"/>
+      </w:pPr>
+    </w:lvl>
+    <w:lvl w:ilvl="7">
+      <w:start w:val="1"/>
+      <w:numFmt w:val="none"/>
+      <w:suff w:val="nothing"/>
+      <w:lvlText w:val=""/>
       <w:lvlJc w:val="left"/>
       <w:pPr>
         <w:tabs>
           <w:tab w:pos="1440" w:val="num"/>
         </w:tabs>
-        <w:ind w:hanging="360" w:left="1440"/>
-      </w:pPr>
-    </w:lvl>
-    <w:lvl w:ilvl="3">
-      <w:start w:val="1"/>
-      <w:numFmt w:val="decimal"/>
-      <w:lvlText w:val=" %1.%2.%3.%4 "/>
-      <w:lvlJc w:val="left"/>
-      <w:pPr>
-        <w:tabs>
-          <w:tab w:pos="1800" w:val="num"/>
-        </w:tabs>
-        <w:ind w:hanging="360" w:left="1800"/>
-      </w:pPr>
-    </w:lvl>
-    <w:lvl w:ilvl="4">
-      <w:start w:val="1"/>
-      <w:numFmt w:val="decimal"/>
-      <w:lvlText w:val=" %1.%2.%3.%4.%5 "/>
-      <w:lvlJc w:val="left"/>
-      <w:pPr>
-        <w:tabs>
-          <w:tab w:pos="2160" w:val="num"/>
-        </w:tabs>
-        <w:ind w:hanging="360" w:left="2160"/>
-      </w:pPr>
-    </w:lvl>
-    <w:lvl w:ilvl="5">
-      <w:start w:val="1"/>
-      <w:numFmt w:val="decimal"/>
-      <w:lvlText w:val=" %1.%2.%3.%4.%5.%6 "/>
-      <w:lvlJc w:val="left"/>
-      <w:pPr>
-        <w:tabs>
-          <w:tab w:pos="2520" w:val="num"/>
-        </w:tabs>
-        <w:ind w:hanging="360" w:left="2520"/>
-      </w:pPr>
-    </w:lvl>
-    <w:lvl w:ilvl="6">
-      <w:start w:val="1"/>
-      <w:numFmt w:val="decimal"/>
-      <w:lvlText w:val=" %1.%2.%3.%4.%5.%6.%7 "/>
-      <w:lvlJc w:val="left"/>
-      <w:pPr>
-        <w:tabs>
-          <w:tab w:pos="2880" w:val="num"/>
-        </w:tabs>
-        <w:ind w:hanging="360" w:left="2880"/>
-      </w:pPr>
-    </w:lvl>
-    <w:lvl w:ilvl="7">
-      <w:start w:val="1"/>
-      <w:numFmt w:val="decimal"/>
-      <w:lvlText w:val=" %1.%2.%3.%4.%5.%6.%7.%8 "/>
-      <w:lvlJc w:val="left"/>
-      <w:pPr>
-        <w:tabs>
-          <w:tab w:pos="3240" w:val="num"/>
-        </w:tabs>
-        <w:ind w:hanging="360" w:left="3240"/>
+        <w:ind w:hanging="1440" w:left="1440"/>
       </w:pPr>
     </w:lvl>
     <w:lvl w:ilvl="8">
       <w:start w:val="1"/>
-      <w:numFmt w:val="decimal"/>
-      <w:lvlText w:val=" %1.%2.%3.%4.%5.%6.%7.%8.%9 "/>
-      <w:lvlJc w:val="left"/>
-      <w:pPr>
-        <w:tabs>
-          <w:tab w:pos="3600" w:val="num"/>
-        </w:tabs>
-        <w:ind w:hanging="360" w:left="3600"/>
+      <w:numFmt w:val="none"/>
+      <w:suff w:val="nothing"/>
+      <w:lvlText w:val=""/>
+      <w:lvlJc w:val="left"/>
+      <w:pPr>
+        <w:tabs>
+          <w:tab w:pos="1584" w:val="num"/>
+        </w:tabs>
+        <w:ind w:hanging="1584" w:left="1584"/>
       </w:pPr>
     </w:lvl>
   </w:abstractNum>
@@ -2225,7 +2532,7 @@
     <w:lvl w:ilvl="0">
       <w:start w:val="1"/>
       <w:numFmt w:val="decimal"/>
-      <w:lvlText w:val="%1."/>
+      <w:lvlText w:val=" %1 "/>
       <w:lvlJc w:val="left"/>
       <w:pPr>
         <w:tabs>
@@ -2237,7 +2544,7 @@
     <w:lvl w:ilvl="1">
       <w:start w:val="1"/>
       <w:numFmt w:val="decimal"/>
-      <w:lvlText w:val="%2."/>
+      <w:lvlText w:val=" %1.%2 "/>
       <w:lvlJc w:val="left"/>
       <w:pPr>
         <w:tabs>
@@ -2249,7 +2556,7 @@
     <w:lvl w:ilvl="2">
       <w:start w:val="1"/>
       <w:numFmt w:val="decimal"/>
-      <w:lvlText w:val="%3."/>
+      <w:lvlText w:val=" %1.%2.%3 "/>
       <w:lvlJc w:val="left"/>
       <w:pPr>
         <w:tabs>
@@ -2261,7 +2568,7 @@
     <w:lvl w:ilvl="3">
       <w:start w:val="1"/>
       <w:numFmt w:val="decimal"/>
-      <w:lvlText w:val="%4."/>
+      <w:lvlText w:val=" %1.%2.%3.%4 "/>
       <w:lvlJc w:val="left"/>
       <w:pPr>
         <w:tabs>
@@ -2273,7 +2580,7 @@
     <w:lvl w:ilvl="4">
       <w:start w:val="1"/>
       <w:numFmt w:val="decimal"/>
-      <w:lvlText w:val="%5."/>
+      <w:lvlText w:val=" %1.%2.%3.%4.%5 "/>
       <w:lvlJc w:val="left"/>
       <w:pPr>
         <w:tabs>
@@ -2285,7 +2592,7 @@
     <w:lvl w:ilvl="5">
       <w:start w:val="1"/>
       <w:numFmt w:val="decimal"/>
-      <w:lvlText w:val="%6."/>
+      <w:lvlText w:val=" %1.%2.%3.%4.%5.%6 "/>
       <w:lvlJc w:val="left"/>
       <w:pPr>
         <w:tabs>
@@ -2297,7 +2604,7 @@
     <w:lvl w:ilvl="6">
       <w:start w:val="1"/>
       <w:numFmt w:val="decimal"/>
-      <w:lvlText w:val="%7."/>
+      <w:lvlText w:val=" %1.%2.%3.%4.%5.%6.%7 "/>
       <w:lvlJc w:val="left"/>
       <w:pPr>
         <w:tabs>
@@ -2309,7 +2616,7 @@
     <w:lvl w:ilvl="7">
       <w:start w:val="1"/>
       <w:numFmt w:val="decimal"/>
-      <w:lvlText w:val="%8."/>
+      <w:lvlText w:val=" %1.%2.%3.%4.%5.%6.%7.%8 "/>
       <w:lvlJc w:val="left"/>
       <w:pPr>
         <w:tabs>
@@ -2321,7 +2628,7 @@
     <w:lvl w:ilvl="8">
       <w:start w:val="1"/>
       <w:numFmt w:val="decimal"/>
-      <w:lvlText w:val="%9."/>
+      <w:lvlText w:val=" %1.%2.%3.%4.%5.%6.%7.%8.%9 "/>
       <w:lvlJc w:val="left"/>
       <w:pPr>
         <w:tabs>
@@ -2445,7 +2752,7 @@
     <w:lvl w:ilvl="0">
       <w:start w:val="1"/>
       <w:numFmt w:val="decimal"/>
-      <w:lvlText w:val=" %1 "/>
+      <w:lvlText w:val="%1."/>
       <w:lvlJc w:val="left"/>
       <w:pPr>
         <w:tabs>
@@ -2457,7 +2764,7 @@
     <w:lvl w:ilvl="1">
       <w:start w:val="1"/>
       <w:numFmt w:val="decimal"/>
-      <w:lvlText w:val=" %1.%2 "/>
+      <w:lvlText w:val="%2."/>
       <w:lvlJc w:val="left"/>
       <w:pPr>
         <w:tabs>
@@ -2469,7 +2776,7 @@
     <w:lvl w:ilvl="2">
       <w:start w:val="1"/>
       <w:numFmt w:val="decimal"/>
-      <w:lvlText w:val=" %1.%2.%3 "/>
+      <w:lvlText w:val="%3."/>
       <w:lvlJc w:val="left"/>
       <w:pPr>
         <w:tabs>
@@ -2481,7 +2788,7 @@
     <w:lvl w:ilvl="3">
       <w:start w:val="1"/>
       <w:numFmt w:val="decimal"/>
-      <w:lvlText w:val=" %1.%2.%3.%4 "/>
+      <w:lvlText w:val="%4."/>
       <w:lvlJc w:val="left"/>
       <w:pPr>
         <w:tabs>
@@ -2493,7 +2800,7 @@
     <w:lvl w:ilvl="4">
       <w:start w:val="1"/>
       <w:numFmt w:val="decimal"/>
-      <w:lvlText w:val=" %1.%2.%3.%4.%5 "/>
+      <w:lvlText w:val="%5."/>
       <w:lvlJc w:val="left"/>
       <w:pPr>
         <w:tabs>
@@ -2505,7 +2812,7 @@
     <w:lvl w:ilvl="5">
       <w:start w:val="1"/>
       <w:numFmt w:val="decimal"/>
-      <w:lvlText w:val=" %1.%2.%3.%4.%5.%6 "/>
+      <w:lvlText w:val="%6."/>
       <w:lvlJc w:val="left"/>
       <w:pPr>
         <w:tabs>
@@ -2517,7 +2824,7 @@
     <w:lvl w:ilvl="6">
       <w:start w:val="1"/>
       <w:numFmt w:val="decimal"/>
-      <w:lvlText w:val=" %1.%2.%3.%4.%5.%6.%7 "/>
+      <w:lvlText w:val="%7."/>
       <w:lvlJc w:val="left"/>
       <w:pPr>
         <w:tabs>
@@ -2529,7 +2836,7 @@
     <w:lvl w:ilvl="7">
       <w:start w:val="1"/>
       <w:numFmt w:val="decimal"/>
-      <w:lvlText w:val=" %1.%2.%3.%4.%5.%6.%7.%8 "/>
+      <w:lvlText w:val="%8."/>
       <w:lvlJc w:val="left"/>
       <w:pPr>
         <w:tabs>
@@ -2541,7 +2848,7 @@
     <w:lvl w:ilvl="8">
       <w:start w:val="1"/>
       <w:numFmt w:val="decimal"/>
-      <w:lvlText w:val=" %1.%2.%3.%4.%5.%6.%7.%8.%9 "/>
+      <w:lvlText w:val="%9."/>
       <w:lvlJc w:val="left"/>
       <w:pPr>
         <w:tabs>
@@ -2772,6 +3079,116 @@
     </w:lvl>
   </w:abstractNum>
   <w:abstractNum w:abstractNumId="10">
+    <w:lvl w:ilvl="0">
+      <w:start w:val="1"/>
+      <w:numFmt w:val="decimal"/>
+      <w:lvlText w:val=" %1 "/>
+      <w:lvlJc w:val="left"/>
+      <w:pPr>
+        <w:tabs>
+          <w:tab w:pos="720" w:val="num"/>
+        </w:tabs>
+        <w:ind w:hanging="360" w:left="720"/>
+      </w:pPr>
+    </w:lvl>
+    <w:lvl w:ilvl="1">
+      <w:start w:val="1"/>
+      <w:numFmt w:val="decimal"/>
+      <w:lvlText w:val=" %1.%2 "/>
+      <w:lvlJc w:val="left"/>
+      <w:pPr>
+        <w:tabs>
+          <w:tab w:pos="1080" w:val="num"/>
+        </w:tabs>
+        <w:ind w:hanging="360" w:left="1080"/>
+      </w:pPr>
+    </w:lvl>
+    <w:lvl w:ilvl="2">
+      <w:start w:val="1"/>
+      <w:numFmt w:val="decimal"/>
+      <w:lvlText w:val=" %1.%2.%3 "/>
+      <w:lvlJc w:val="left"/>
+      <w:pPr>
+        <w:tabs>
+          <w:tab w:pos="1440" w:val="num"/>
+        </w:tabs>
+        <w:ind w:hanging="360" w:left="1440"/>
+      </w:pPr>
+    </w:lvl>
+    <w:lvl w:ilvl="3">
+      <w:start w:val="1"/>
+      <w:numFmt w:val="decimal"/>
+      <w:lvlText w:val=" %1.%2.%3.%4 "/>
+      <w:lvlJc w:val="left"/>
+      <w:pPr>
+        <w:tabs>
+          <w:tab w:pos="1800" w:val="num"/>
+        </w:tabs>
+        <w:ind w:hanging="360" w:left="1800"/>
+      </w:pPr>
+    </w:lvl>
+    <w:lvl w:ilvl="4">
+      <w:start w:val="1"/>
+      <w:numFmt w:val="decimal"/>
+      <w:lvlText w:val=" %1.%2.%3.%4.%5 "/>
+      <w:lvlJc w:val="left"/>
+      <w:pPr>
+        <w:tabs>
+          <w:tab w:pos="2160" w:val="num"/>
+        </w:tabs>
+        <w:ind w:hanging="360" w:left="2160"/>
+      </w:pPr>
+    </w:lvl>
+    <w:lvl w:ilvl="5">
+      <w:start w:val="1"/>
+      <w:numFmt w:val="decimal"/>
+      <w:lvlText w:val=" %1.%2.%3.%4.%5.%6 "/>
+      <w:lvlJc w:val="left"/>
+      <w:pPr>
+        <w:tabs>
+          <w:tab w:pos="2520" w:val="num"/>
+        </w:tabs>
+        <w:ind w:hanging="360" w:left="2520"/>
+      </w:pPr>
+    </w:lvl>
+    <w:lvl w:ilvl="6">
+      <w:start w:val="1"/>
+      <w:numFmt w:val="decimal"/>
+      <w:lvlText w:val=" %1.%2.%3.%4.%5.%6.%7 "/>
+      <w:lvlJc w:val="left"/>
+      <w:pPr>
+        <w:tabs>
+          <w:tab w:pos="2880" w:val="num"/>
+        </w:tabs>
+        <w:ind w:hanging="360" w:left="2880"/>
+      </w:pPr>
+    </w:lvl>
+    <w:lvl w:ilvl="7">
+      <w:start w:val="1"/>
+      <w:numFmt w:val="decimal"/>
+      <w:lvlText w:val=" %1.%2.%3.%4.%5.%6.%7.%8 "/>
+      <w:lvlJc w:val="left"/>
+      <w:pPr>
+        <w:tabs>
+          <w:tab w:pos="3240" w:val="num"/>
+        </w:tabs>
+        <w:ind w:hanging="360" w:left="3240"/>
+      </w:pPr>
+    </w:lvl>
+    <w:lvl w:ilvl="8">
+      <w:start w:val="1"/>
+      <w:numFmt w:val="decimal"/>
+      <w:lvlText w:val=" %1.%2.%3.%4.%5.%6.%7.%8.%9 "/>
+      <w:lvlJc w:val="left"/>
+      <w:pPr>
+        <w:tabs>
+          <w:tab w:pos="3600" w:val="num"/>
+        </w:tabs>
+        <w:ind w:hanging="360" w:left="3600"/>
+      </w:pPr>
+    </w:lvl>
+  </w:abstractNum>
+  <w:abstractNum w:abstractNumId="11">
     <w:lvl w:ilvl="0">
       <w:start w:val="1"/>
       <w:numFmt w:val="decimal"/>
@@ -2911,6 +3328,9 @@
   <w:num w:numId="10">
     <w:abstractNumId w:val="10"/>
   </w:num>
+  <w:num w:numId="11">
+    <w:abstractNumId w:val="11"/>
+  </w:num>
 </w:numbering>
 </file>
 
@@ -2938,13 +3358,7 @@
     <w:name w:val="Heading 1"/>
     <w:basedOn w:val="style19"/>
     <w:next w:val="style20"/>
-    <w:pPr>
-      <w:numPr>
-        <w:ilvl w:val="0"/>
-        <w:numId w:val="1"/>
-      </w:numPr>
-      <w:outlineLvl w:val="0"/>
-    </w:pPr>
+    <w:pPr/>
     <w:rPr>
       <w:b/>
       <w:bCs/>
@@ -3094,7 +3508,7 @@
     <w:next w:val="style26"/>
     <w:pPr>
       <w:tabs>
-        <w:tab w:leader="dot" w:pos="10538" w:val="right"/>
+        <w:tab w:leader="dot" w:pos="10821" w:val="right"/>
       </w:tabs>
       <w:ind w:hanging="0" w:left="283" w:right="0"/>
     </w:pPr>

</xml_diff>